<commit_message>
Added test scene for testing. Added test script.
</commit_message>
<xml_diff>
--- a/PCG Report OLD.docx
+++ b/PCG Report OLD.docx
@@ -81,8 +81,6 @@
         </w:rPr>
         <w:t>Narrative</w:t>
       </w:r>
-      <w:bookmarkStart w:id="0" w:name="_GoBack"/>
-      <w:bookmarkEnd w:id="0"/>
     </w:p>
     <w:p>
       <w:r>
@@ -852,7 +850,6 @@
         <w:t xml:space="preserve">techniques can be used to create different types of planets, based on the probability system which is augmented by a planet’s distance from the star of the solar system. </w:t>
       </w:r>
     </w:p>
-    <w:p/>
     <w:p>
       <w:r>
         <w:t xml:space="preserve">For the planet’s terrain, my original plan was to use noise to augment the vertices of the planets to give them terrain. I then realised that this approach is </w:t>
@@ -1606,16 +1603,49 @@
       </w:r>
     </w:p>
     <w:p>
+      <w:r>
+        <w:t xml:space="preserve">The fighter base </w:t>
+      </w:r>
+      <w:r>
+        <w:t xml:space="preserve">is then created as a prefab with multiple empty game object “nodes” attached to it in predefined positions. These nodes make up all possible combinations of components that can be attached to the fighter base to make up the completed fighter. I did this because it greatly reduces the risk of erroneous results </w:t>
+      </w:r>
+    </w:p>
+    <w:p/>
+    <w:p/>
+    <w:p>
+      <w:pPr>
+        <w:rPr>
+          <w:b/>
+          <w:sz w:val="24"/>
+        </w:rPr>
+      </w:pPr>
+      <w:r>
+        <w:rPr>
+          <w:b/>
+          <w:sz w:val="24"/>
+        </w:rPr>
+        <w:t>Testing</w:t>
+      </w:r>
+    </w:p>
+    <w:p>
       <w:pPr>
         <w:rPr>
           <w:sz w:val="20"/>
         </w:rPr>
       </w:pPr>
       <w:r>
-        <w:t xml:space="preserve">The fighter base </w:t>
-      </w:r>
-      <w:r>
-        <w:t xml:space="preserve">is then created as a prefab with multiple empty game object “nodes” attached to it in predefined positions. These nodes make up all possible combinations of components that can be attached to the fighter base to make up the completed fighter. I did this because it greatly reduces the risk of erroneous results </w:t>
+        <w:t>The approach for testing involves breaking down the a</w:t>
+      </w:r>
+      <w:r>
+        <w:t>lgorithms into their subsystems, such as the planet’s system</w:t>
+      </w:r>
+      <w:r>
+        <w:t>’s texture generation via noise for the atmosphere and the surface of the planet. To thoroughly test these systems, the independe</w:t>
+      </w:r>
+      <w:bookmarkStart w:id="0" w:name="_GoBack"/>
+      <w:bookmarkEnd w:id="0"/>
+      <w:r>
+        <w:t xml:space="preserve">nt variables of the noise parameters will be constrained to thresholds in quarters. </w:t>
       </w:r>
     </w:p>
     <w:sectPr>
@@ -2700,7 +2730,7 @@
 </file>
 
 <file path=customXml/itemProps1.xml><?xml version="1.0" encoding="utf-8"?>
-<ds:datastoreItem xmlns:ds="http://schemas.openxmlformats.org/officeDocument/2006/customXml" ds:itemID="{57037C84-D45E-479C-BE0D-325721D4B762}">
+<ds:datastoreItem xmlns:ds="http://schemas.openxmlformats.org/officeDocument/2006/customXml" ds:itemID="{AC043830-4BC8-4513-85EB-BFC9D259BCCF}">
   <ds:schemaRefs>
     <ds:schemaRef ds:uri="http://schemas.openxmlformats.org/officeDocument/2006/bibliography"/>
   </ds:schemaRefs>

</xml_diff>

<commit_message>
Added to testing section of doc.
</commit_message>
<xml_diff>
--- a/PCG Report OLD.docx
+++ b/PCG Report OLD.docx
@@ -1,6 +1,6 @@
 
 <file path=word/document.xml><?xml version="1.0" encoding="utf-8"?>
-<w:document xmlns:wpc="http://schemas.microsoft.com/office/word/2010/wordprocessingCanvas" xmlns:mc="http://schemas.openxmlformats.org/markup-compatibility/2006" xmlns:o="urn:schemas-microsoft-com:office:office" xmlns:r="http://schemas.openxmlformats.org/officeDocument/2006/relationships" xmlns:m="http://schemas.openxmlformats.org/officeDocument/2006/math" xmlns:v="urn:schemas-microsoft-com:vml" xmlns:wp14="http://schemas.microsoft.com/office/word/2010/wordprocessingDrawing" xmlns:wp="http://schemas.openxmlformats.org/drawingml/2006/wordprocessingDrawing" xmlns:w10="urn:schemas-microsoft-com:office:word" xmlns:w="http://schemas.openxmlformats.org/wordprocessingml/2006/main" xmlns:w14="http://schemas.microsoft.com/office/word/2010/wordml" xmlns:w15="http://schemas.microsoft.com/office/word/2012/wordml" xmlns:wpg="http://schemas.microsoft.com/office/word/2010/wordprocessingGroup" xmlns:wpi="http://schemas.microsoft.com/office/word/2010/wordprocessingInk" xmlns:wne="http://schemas.microsoft.com/office/word/2006/wordml" xmlns:wps="http://schemas.microsoft.com/office/word/2010/wordprocessingShape" mc:Ignorable="w14 w15 wp14">
+<w:document xmlns:wpc="http://schemas.microsoft.com/office/word/2010/wordprocessingCanvas" xmlns:cx="http://schemas.microsoft.com/office/drawing/2014/chartex" xmlns:cx1="http://schemas.microsoft.com/office/drawing/2015/9/8/chartex" xmlns:cx2="http://schemas.microsoft.com/office/drawing/2015/10/21/chartex" xmlns:cx3="http://schemas.microsoft.com/office/drawing/2016/5/9/chartex" xmlns:cx4="http://schemas.microsoft.com/office/drawing/2016/5/10/chartex" xmlns:cx5="http://schemas.microsoft.com/office/drawing/2016/5/11/chartex" xmlns:cx6="http://schemas.microsoft.com/office/drawing/2016/5/12/chartex" xmlns:cx7="http://schemas.microsoft.com/office/drawing/2016/5/13/chartex" xmlns:cx8="http://schemas.microsoft.com/office/drawing/2016/5/14/chartex" xmlns:mc="http://schemas.openxmlformats.org/markup-compatibility/2006" xmlns:aink="http://schemas.microsoft.com/office/drawing/2016/ink" xmlns:am3d="http://schemas.microsoft.com/office/drawing/2017/model3d" xmlns:o="urn:schemas-microsoft-com:office:office" xmlns:r="http://schemas.openxmlformats.org/officeDocument/2006/relationships" xmlns:m="http://schemas.openxmlformats.org/officeDocument/2006/math" xmlns:v="urn:schemas-microsoft-com:vml" xmlns:wp14="http://schemas.microsoft.com/office/word/2010/wordprocessingDrawing" xmlns:wp="http://schemas.openxmlformats.org/drawingml/2006/wordprocessingDrawing" xmlns:w10="urn:schemas-microsoft-com:office:word" xmlns:w="http://schemas.openxmlformats.org/wordprocessingml/2006/main" xmlns:w14="http://schemas.microsoft.com/office/word/2010/wordml" xmlns:w15="http://schemas.microsoft.com/office/word/2012/wordml" xmlns:w16cid="http://schemas.microsoft.com/office/word/2016/wordml/cid" xmlns:w16se="http://schemas.microsoft.com/office/word/2015/wordml/symex" xmlns:wpg="http://schemas.microsoft.com/office/word/2010/wordprocessingGroup" xmlns:wpi="http://schemas.microsoft.com/office/word/2010/wordprocessingInk" xmlns:wne="http://schemas.microsoft.com/office/word/2006/wordml" xmlns:wps="http://schemas.microsoft.com/office/word/2010/wordprocessingShape" mc:Ignorable="w14 w15 w16se w16cid wp14">
   <w:body>
     <w:p>
       <w:pPr>
@@ -1609,9 +1609,9 @@
       <w:r>
         <w:t xml:space="preserve">is then created as a prefab with multiple empty game object “nodes” attached to it in predefined positions. These nodes make up all possible combinations of components that can be attached to the fighter base to make up the completed fighter. I did this because it greatly reduces the risk of erroneous results </w:t>
       </w:r>
-    </w:p>
-    <w:p/>
-    <w:p/>
+      <w:bookmarkStart w:id="0" w:name="_GoBack"/>
+      <w:bookmarkEnd w:id="0"/>
+    </w:p>
     <w:p>
       <w:pPr>
         <w:rPr>
@@ -1634,18 +1634,25 @@
         </w:rPr>
       </w:pPr>
       <w:r>
-        <w:t>The approach for testing involves breaking down the a</w:t>
-      </w:r>
-      <w:r>
-        <w:t>lgorithms into their subsystems, such as the planet’s system</w:t>
-      </w:r>
-      <w:r>
-        <w:t>’s texture generation via noise for the atmosphere and the surface of the planet. To thoroughly test these systems, the independe</w:t>
-      </w:r>
-      <w:bookmarkStart w:id="0" w:name="_GoBack"/>
-      <w:bookmarkEnd w:id="0"/>
-      <w:r>
-        <w:t xml:space="preserve">nt variables of the noise parameters will be constrained to thresholds in quarters. </w:t>
+        <w:t xml:space="preserve">The approach for testing involves breaking down the </w:t>
+      </w:r>
+      <w:r>
+        <w:t>procedural systems</w:t>
+      </w:r>
+      <w:r>
+        <w:t xml:space="preserve"> into their subsystems, such as the planet’s system</w:t>
+      </w:r>
+      <w:r>
+        <w:t>’s texture generation via noise for the atmosphere and the surface of the planet. To thoroughly test these systems, the independent variables of the noise parameters will be constrained to thresholds in quarters.</w:t>
+      </w:r>
+      <w:r>
+        <w:t xml:space="preserve"> Then 50 planets will be created </w:t>
+      </w:r>
+      <w:r>
+        <w:t>by the system in its own isolated environment, to ensure this system is working as expected.</w:t>
+      </w:r>
+      <w:r>
+        <w:t xml:space="preserve"> </w:t>
       </w:r>
     </w:p>
     <w:sectPr>
@@ -1661,7 +1668,7 @@
 </file>
 
 <file path=word/endnotes.xml><?xml version="1.0" encoding="utf-8"?>
-<w:endnotes xmlns:wpc="http://schemas.microsoft.com/office/word/2010/wordprocessingCanvas" xmlns:mc="http://schemas.openxmlformats.org/markup-compatibility/2006" xmlns:o="urn:schemas-microsoft-com:office:office" xmlns:r="http://schemas.openxmlformats.org/officeDocument/2006/relationships" xmlns:m="http://schemas.openxmlformats.org/officeDocument/2006/math" xmlns:v="urn:schemas-microsoft-com:vml" xmlns:wp14="http://schemas.microsoft.com/office/word/2010/wordprocessingDrawing" xmlns:wp="http://schemas.openxmlformats.org/drawingml/2006/wordprocessingDrawing" xmlns:w10="urn:schemas-microsoft-com:office:word" xmlns:w="http://schemas.openxmlformats.org/wordprocessingml/2006/main" xmlns:w14="http://schemas.microsoft.com/office/word/2010/wordml" xmlns:w15="http://schemas.microsoft.com/office/word/2012/wordml" xmlns:wpg="http://schemas.microsoft.com/office/word/2010/wordprocessingGroup" xmlns:wpi="http://schemas.microsoft.com/office/word/2010/wordprocessingInk" xmlns:wne="http://schemas.microsoft.com/office/word/2006/wordml" xmlns:wps="http://schemas.microsoft.com/office/word/2010/wordprocessingShape" mc:Ignorable="w14 w15 wp14">
+<w:endnotes xmlns:wpc="http://schemas.microsoft.com/office/word/2010/wordprocessingCanvas" xmlns:cx="http://schemas.microsoft.com/office/drawing/2014/chartex" xmlns:cx1="http://schemas.microsoft.com/office/drawing/2015/9/8/chartex" xmlns:cx2="http://schemas.microsoft.com/office/drawing/2015/10/21/chartex" xmlns:cx3="http://schemas.microsoft.com/office/drawing/2016/5/9/chartex" xmlns:cx4="http://schemas.microsoft.com/office/drawing/2016/5/10/chartex" xmlns:cx5="http://schemas.microsoft.com/office/drawing/2016/5/11/chartex" xmlns:cx6="http://schemas.microsoft.com/office/drawing/2016/5/12/chartex" xmlns:cx7="http://schemas.microsoft.com/office/drawing/2016/5/13/chartex" xmlns:cx8="http://schemas.microsoft.com/office/drawing/2016/5/14/chartex" xmlns:mc="http://schemas.openxmlformats.org/markup-compatibility/2006" xmlns:aink="http://schemas.microsoft.com/office/drawing/2016/ink" xmlns:am3d="http://schemas.microsoft.com/office/drawing/2017/model3d" xmlns:o="urn:schemas-microsoft-com:office:office" xmlns:r="http://schemas.openxmlformats.org/officeDocument/2006/relationships" xmlns:m="http://schemas.openxmlformats.org/officeDocument/2006/math" xmlns:v="urn:schemas-microsoft-com:vml" xmlns:wp14="http://schemas.microsoft.com/office/word/2010/wordprocessingDrawing" xmlns:wp="http://schemas.openxmlformats.org/drawingml/2006/wordprocessingDrawing" xmlns:w10="urn:schemas-microsoft-com:office:word" xmlns:w="http://schemas.openxmlformats.org/wordprocessingml/2006/main" xmlns:w14="http://schemas.microsoft.com/office/word/2010/wordml" xmlns:w15="http://schemas.microsoft.com/office/word/2012/wordml" xmlns:w16cid="http://schemas.microsoft.com/office/word/2016/wordml/cid" xmlns:w16se="http://schemas.microsoft.com/office/word/2015/wordml/symex" xmlns:wpg="http://schemas.microsoft.com/office/word/2010/wordprocessingGroup" xmlns:wpi="http://schemas.microsoft.com/office/word/2010/wordprocessingInk" xmlns:wne="http://schemas.microsoft.com/office/word/2006/wordml" xmlns:wps="http://schemas.microsoft.com/office/word/2010/wordprocessingShape" mc:Ignorable="w14 w15 w16se w16cid wp14">
   <w:endnote w:type="separator" w:id="-1">
     <w:p>
       <w:pPr>
@@ -1686,7 +1693,7 @@
 </file>
 
 <file path=word/footer1.xml><?xml version="1.0" encoding="utf-8"?>
-<w:ftr xmlns:wpc="http://schemas.microsoft.com/office/word/2010/wordprocessingCanvas" xmlns:mc="http://schemas.openxmlformats.org/markup-compatibility/2006" xmlns:o="urn:schemas-microsoft-com:office:office" xmlns:r="http://schemas.openxmlformats.org/officeDocument/2006/relationships" xmlns:m="http://schemas.openxmlformats.org/officeDocument/2006/math" xmlns:v="urn:schemas-microsoft-com:vml" xmlns:wp14="http://schemas.microsoft.com/office/word/2010/wordprocessingDrawing" xmlns:wp="http://schemas.openxmlformats.org/drawingml/2006/wordprocessingDrawing" xmlns:w10="urn:schemas-microsoft-com:office:word" xmlns:w="http://schemas.openxmlformats.org/wordprocessingml/2006/main" xmlns:w14="http://schemas.microsoft.com/office/word/2010/wordml" xmlns:w15="http://schemas.microsoft.com/office/word/2012/wordml" xmlns:wpg="http://schemas.microsoft.com/office/word/2010/wordprocessingGroup" xmlns:wpi="http://schemas.microsoft.com/office/word/2010/wordprocessingInk" xmlns:wne="http://schemas.microsoft.com/office/word/2006/wordml" xmlns:wps="http://schemas.microsoft.com/office/word/2010/wordprocessingShape" mc:Ignorable="w14 w15 wp14">
+<w:ftr xmlns:wpc="http://schemas.microsoft.com/office/word/2010/wordprocessingCanvas" xmlns:cx="http://schemas.microsoft.com/office/drawing/2014/chartex" xmlns:cx1="http://schemas.microsoft.com/office/drawing/2015/9/8/chartex" xmlns:cx2="http://schemas.microsoft.com/office/drawing/2015/10/21/chartex" xmlns:cx3="http://schemas.microsoft.com/office/drawing/2016/5/9/chartex" xmlns:cx4="http://schemas.microsoft.com/office/drawing/2016/5/10/chartex" xmlns:cx5="http://schemas.microsoft.com/office/drawing/2016/5/11/chartex" xmlns:cx6="http://schemas.microsoft.com/office/drawing/2016/5/12/chartex" xmlns:cx7="http://schemas.microsoft.com/office/drawing/2016/5/13/chartex" xmlns:cx8="http://schemas.microsoft.com/office/drawing/2016/5/14/chartex" xmlns:mc="http://schemas.openxmlformats.org/markup-compatibility/2006" xmlns:aink="http://schemas.microsoft.com/office/drawing/2016/ink" xmlns:am3d="http://schemas.microsoft.com/office/drawing/2017/model3d" xmlns:o="urn:schemas-microsoft-com:office:office" xmlns:r="http://schemas.openxmlformats.org/officeDocument/2006/relationships" xmlns:m="http://schemas.openxmlformats.org/officeDocument/2006/math" xmlns:v="urn:schemas-microsoft-com:vml" xmlns:wp14="http://schemas.microsoft.com/office/word/2010/wordprocessingDrawing" xmlns:wp="http://schemas.openxmlformats.org/drawingml/2006/wordprocessingDrawing" xmlns:w10="urn:schemas-microsoft-com:office:word" xmlns:w="http://schemas.openxmlformats.org/wordprocessingml/2006/main" xmlns:w14="http://schemas.microsoft.com/office/word/2010/wordml" xmlns:w15="http://schemas.microsoft.com/office/word/2012/wordml" xmlns:w16cid="http://schemas.microsoft.com/office/word/2016/wordml/cid" xmlns:w16se="http://schemas.microsoft.com/office/word/2015/wordml/symex" xmlns:wpg="http://schemas.microsoft.com/office/word/2010/wordprocessingGroup" xmlns:wpi="http://schemas.microsoft.com/office/word/2010/wordprocessingInk" xmlns:wne="http://schemas.microsoft.com/office/word/2006/wordml" xmlns:wps="http://schemas.microsoft.com/office/word/2010/wordprocessingShape" mc:Ignorable="w14 w15 w16se w16cid wp14">
   <w:sdt>
     <w:sdtPr>
       <w:id w:val="1542553243"/>
@@ -1746,7 +1753,7 @@
                 <w:bCs/>
                 <w:noProof/>
               </w:rPr>
-              <w:t>8</w:t>
+              <w:t>9</w:t>
             </w:r>
             <w:r>
               <w:rPr>
@@ -1827,7 +1834,7 @@
 </file>
 
 <file path=word/footnotes.xml><?xml version="1.0" encoding="utf-8"?>
-<w:footnotes xmlns:wpc="http://schemas.microsoft.com/office/word/2010/wordprocessingCanvas" xmlns:mc="http://schemas.openxmlformats.org/markup-compatibility/2006" xmlns:o="urn:schemas-microsoft-com:office:office" xmlns:r="http://schemas.openxmlformats.org/officeDocument/2006/relationships" xmlns:m="http://schemas.openxmlformats.org/officeDocument/2006/math" xmlns:v="urn:schemas-microsoft-com:vml" xmlns:wp14="http://schemas.microsoft.com/office/word/2010/wordprocessingDrawing" xmlns:wp="http://schemas.openxmlformats.org/drawingml/2006/wordprocessingDrawing" xmlns:w10="urn:schemas-microsoft-com:office:word" xmlns:w="http://schemas.openxmlformats.org/wordprocessingml/2006/main" xmlns:w14="http://schemas.microsoft.com/office/word/2010/wordml" xmlns:w15="http://schemas.microsoft.com/office/word/2012/wordml" xmlns:wpg="http://schemas.microsoft.com/office/word/2010/wordprocessingGroup" xmlns:wpi="http://schemas.microsoft.com/office/word/2010/wordprocessingInk" xmlns:wne="http://schemas.microsoft.com/office/word/2006/wordml" xmlns:wps="http://schemas.microsoft.com/office/word/2010/wordprocessingShape" mc:Ignorable="w14 w15 wp14">
+<w:footnotes xmlns:wpc="http://schemas.microsoft.com/office/word/2010/wordprocessingCanvas" xmlns:cx="http://schemas.microsoft.com/office/drawing/2014/chartex" xmlns:cx1="http://schemas.microsoft.com/office/drawing/2015/9/8/chartex" xmlns:cx2="http://schemas.microsoft.com/office/drawing/2015/10/21/chartex" xmlns:cx3="http://schemas.microsoft.com/office/drawing/2016/5/9/chartex" xmlns:cx4="http://schemas.microsoft.com/office/drawing/2016/5/10/chartex" xmlns:cx5="http://schemas.microsoft.com/office/drawing/2016/5/11/chartex" xmlns:cx6="http://schemas.microsoft.com/office/drawing/2016/5/12/chartex" xmlns:cx7="http://schemas.microsoft.com/office/drawing/2016/5/13/chartex" xmlns:cx8="http://schemas.microsoft.com/office/drawing/2016/5/14/chartex" xmlns:mc="http://schemas.openxmlformats.org/markup-compatibility/2006" xmlns:aink="http://schemas.microsoft.com/office/drawing/2016/ink" xmlns:am3d="http://schemas.microsoft.com/office/drawing/2017/model3d" xmlns:o="urn:schemas-microsoft-com:office:office" xmlns:r="http://schemas.openxmlformats.org/officeDocument/2006/relationships" xmlns:m="http://schemas.openxmlformats.org/officeDocument/2006/math" xmlns:v="urn:schemas-microsoft-com:vml" xmlns:wp14="http://schemas.microsoft.com/office/word/2010/wordprocessingDrawing" xmlns:wp="http://schemas.openxmlformats.org/drawingml/2006/wordprocessingDrawing" xmlns:w10="urn:schemas-microsoft-com:office:word" xmlns:w="http://schemas.openxmlformats.org/wordprocessingml/2006/main" xmlns:w14="http://schemas.microsoft.com/office/word/2010/wordml" xmlns:w15="http://schemas.microsoft.com/office/word/2012/wordml" xmlns:w16cid="http://schemas.microsoft.com/office/word/2016/wordml/cid" xmlns:w16se="http://schemas.microsoft.com/office/word/2015/wordml/symex" xmlns:wpg="http://schemas.microsoft.com/office/word/2010/wordprocessingGroup" xmlns:wpi="http://schemas.microsoft.com/office/word/2010/wordprocessingInk" xmlns:wne="http://schemas.microsoft.com/office/word/2006/wordml" xmlns:wps="http://schemas.microsoft.com/office/word/2010/wordprocessingShape" mc:Ignorable="w14 w15 w16se w16cid wp14">
   <w:footnote w:type="separator" w:id="-1">
     <w:p>
       <w:pPr>
@@ -1852,7 +1859,7 @@
 </file>
 
 <file path=word/header1.xml><?xml version="1.0" encoding="utf-8"?>
-<w:hdr xmlns:wpc="http://schemas.microsoft.com/office/word/2010/wordprocessingCanvas" xmlns:mc="http://schemas.openxmlformats.org/markup-compatibility/2006" xmlns:o="urn:schemas-microsoft-com:office:office" xmlns:r="http://schemas.openxmlformats.org/officeDocument/2006/relationships" xmlns:m="http://schemas.openxmlformats.org/officeDocument/2006/math" xmlns:v="urn:schemas-microsoft-com:vml" xmlns:wp14="http://schemas.microsoft.com/office/word/2010/wordprocessingDrawing" xmlns:wp="http://schemas.openxmlformats.org/drawingml/2006/wordprocessingDrawing" xmlns:w10="urn:schemas-microsoft-com:office:word" xmlns:w="http://schemas.openxmlformats.org/wordprocessingml/2006/main" xmlns:w14="http://schemas.microsoft.com/office/word/2010/wordml" xmlns:w15="http://schemas.microsoft.com/office/word/2012/wordml" xmlns:wpg="http://schemas.microsoft.com/office/word/2010/wordprocessingGroup" xmlns:wpi="http://schemas.microsoft.com/office/word/2010/wordprocessingInk" xmlns:wne="http://schemas.microsoft.com/office/word/2006/wordml" xmlns:wps="http://schemas.microsoft.com/office/word/2010/wordprocessingShape" mc:Ignorable="w14 w15 wp14">
+<w:hdr xmlns:wpc="http://schemas.microsoft.com/office/word/2010/wordprocessingCanvas" xmlns:cx="http://schemas.microsoft.com/office/drawing/2014/chartex" xmlns:cx1="http://schemas.microsoft.com/office/drawing/2015/9/8/chartex" xmlns:cx2="http://schemas.microsoft.com/office/drawing/2015/10/21/chartex" xmlns:cx3="http://schemas.microsoft.com/office/drawing/2016/5/9/chartex" xmlns:cx4="http://schemas.microsoft.com/office/drawing/2016/5/10/chartex" xmlns:cx5="http://schemas.microsoft.com/office/drawing/2016/5/11/chartex" xmlns:cx6="http://schemas.microsoft.com/office/drawing/2016/5/12/chartex" xmlns:cx7="http://schemas.microsoft.com/office/drawing/2016/5/13/chartex" xmlns:cx8="http://schemas.microsoft.com/office/drawing/2016/5/14/chartex" xmlns:mc="http://schemas.openxmlformats.org/markup-compatibility/2006" xmlns:aink="http://schemas.microsoft.com/office/drawing/2016/ink" xmlns:am3d="http://schemas.microsoft.com/office/drawing/2017/model3d" xmlns:o="urn:schemas-microsoft-com:office:office" xmlns:r="http://schemas.openxmlformats.org/officeDocument/2006/relationships" xmlns:m="http://schemas.openxmlformats.org/officeDocument/2006/math" xmlns:v="urn:schemas-microsoft-com:vml" xmlns:wp14="http://schemas.microsoft.com/office/word/2010/wordprocessingDrawing" xmlns:wp="http://schemas.openxmlformats.org/drawingml/2006/wordprocessingDrawing" xmlns:w10="urn:schemas-microsoft-com:office:word" xmlns:w="http://schemas.openxmlformats.org/wordprocessingml/2006/main" xmlns:w14="http://schemas.microsoft.com/office/word/2010/wordml" xmlns:w15="http://schemas.microsoft.com/office/word/2012/wordml" xmlns:w16cid="http://schemas.microsoft.com/office/word/2016/wordml/cid" xmlns:w16se="http://schemas.microsoft.com/office/word/2015/wordml/symex" xmlns:wpg="http://schemas.microsoft.com/office/word/2010/wordprocessingGroup" xmlns:wpi="http://schemas.microsoft.com/office/word/2010/wordprocessingInk" xmlns:wne="http://schemas.microsoft.com/office/word/2006/wordml" xmlns:wps="http://schemas.microsoft.com/office/word/2010/wordprocessingShape" mc:Ignorable="w14 w15 w16se w16cid wp14">
   <w:p>
     <w:pPr>
       <w:pStyle w:val="Header"/>
@@ -1865,7 +1872,7 @@
 </file>
 
 <file path=word/styles.xml><?xml version="1.0" encoding="utf-8"?>
-<w:styles xmlns:mc="http://schemas.openxmlformats.org/markup-compatibility/2006" xmlns:r="http://schemas.openxmlformats.org/officeDocument/2006/relationships" xmlns:w="http://schemas.openxmlformats.org/wordprocessingml/2006/main" xmlns:w14="http://schemas.microsoft.com/office/word/2010/wordml" xmlns:w15="http://schemas.microsoft.com/office/word/2012/wordml" mc:Ignorable="w14 w15">
+<w:styles xmlns:mc="http://schemas.openxmlformats.org/markup-compatibility/2006" xmlns:r="http://schemas.openxmlformats.org/officeDocument/2006/relationships" xmlns:w="http://schemas.openxmlformats.org/wordprocessingml/2006/main" xmlns:w14="http://schemas.microsoft.com/office/word/2010/wordml" xmlns:w15="http://schemas.microsoft.com/office/word/2012/wordml" xmlns:w16cid="http://schemas.microsoft.com/office/word/2016/wordml/cid" xmlns:w16se="http://schemas.microsoft.com/office/word/2015/wordml/symex" mc:Ignorable="w14 w15 w16se w16cid">
   <w:docDefaults>
     <w:rPrDefault>
       <w:rPr>
@@ -1881,7 +1888,7 @@
       </w:pPr>
     </w:pPrDefault>
   </w:docDefaults>
-  <w:latentStyles w:defLockedState="0" w:defUIPriority="99" w:defSemiHidden="0" w:defUnhideWhenUsed="0" w:defQFormat="0" w:count="371">
+  <w:latentStyles w:defLockedState="0" w:defUIPriority="99" w:defSemiHidden="0" w:defUnhideWhenUsed="0" w:defQFormat="0" w:count="375">
     <w:lsdException w:name="Normal" w:uiPriority="0" w:qFormat="1"/>
     <w:lsdException w:name="heading 1" w:uiPriority="9" w:qFormat="1"/>
     <w:lsdException w:name="heading 2" w:semiHidden="1" w:uiPriority="9" w:unhideWhenUsed="1" w:qFormat="1"/>
@@ -1987,7 +1994,6 @@
     <w:lsdException w:name="HTML Sample" w:semiHidden="1" w:unhideWhenUsed="1"/>
     <w:lsdException w:name="HTML Typewriter" w:semiHidden="1" w:unhideWhenUsed="1"/>
     <w:lsdException w:name="HTML Variable" w:semiHidden="1" w:unhideWhenUsed="1"/>
-    <w:lsdException w:name="Normal Table" w:semiHidden="1" w:unhideWhenUsed="1"/>
     <w:lsdException w:name="annotation subject" w:semiHidden="1" w:unhideWhenUsed="1"/>
     <w:lsdException w:name="No List" w:semiHidden="1" w:unhideWhenUsed="1"/>
     <w:lsdException w:name="Outline List 1" w:semiHidden="1" w:unhideWhenUsed="1"/>
@@ -2031,10 +2037,8 @@
     <w:lsdException w:name="Table Elegant" w:semiHidden="1" w:unhideWhenUsed="1"/>
     <w:lsdException w:name="Table Professional" w:semiHidden="1" w:unhideWhenUsed="1"/>
     <w:lsdException w:name="Table Subtle 1" w:semiHidden="1" w:unhideWhenUsed="1"/>
-    <w:lsdException w:name="Table Subtle 2" w:semiHidden="1" w:unhideWhenUsed="1"/>
     <w:lsdException w:name="Table Web 1" w:semiHidden="1" w:unhideWhenUsed="1"/>
     <w:lsdException w:name="Table Web 2" w:semiHidden="1" w:unhideWhenUsed="1"/>
-    <w:lsdException w:name="Table Web 3" w:semiHidden="1" w:unhideWhenUsed="1"/>
     <w:lsdException w:name="Balloon Text" w:semiHidden="1" w:unhideWhenUsed="1"/>
     <w:lsdException w:name="Table Grid" w:uiPriority="39"/>
     <w:lsdException w:name="Table Theme" w:semiHidden="1" w:unhideWhenUsed="1"/>
@@ -2253,6 +2257,10 @@
     <w:lsdException w:name="List Table 5 Dark Accent 6" w:uiPriority="50"/>
     <w:lsdException w:name="List Table 6 Colorful Accent 6" w:uiPriority="51"/>
     <w:lsdException w:name="List Table 7 Colorful Accent 6" w:uiPriority="52"/>
+    <w:lsdException w:name="Mention" w:semiHidden="1" w:unhideWhenUsed="1"/>
+    <w:lsdException w:name="Smart Hyperlink" w:semiHidden="1" w:unhideWhenUsed="1"/>
+    <w:lsdException w:name="Hashtag" w:semiHidden="1" w:unhideWhenUsed="1"/>
+    <w:lsdException w:name="Unresolved Mention" w:semiHidden="1" w:unhideWhenUsed="1"/>
   </w:latentStyles>
   <w:style w:type="paragraph" w:default="1" w:styleId="Normal">
     <w:name w:val="Normal"/>
@@ -2730,7 +2738,7 @@
 </file>
 
 <file path=customXml/itemProps1.xml><?xml version="1.0" encoding="utf-8"?>
-<ds:datastoreItem xmlns:ds="http://schemas.openxmlformats.org/officeDocument/2006/customXml" ds:itemID="{AC043830-4BC8-4513-85EB-BFC9D259BCCF}">
+<ds:datastoreItem xmlns:ds="http://schemas.openxmlformats.org/officeDocument/2006/customXml" ds:itemID="{0C6C3072-0427-4B28-B0F1-12799F2E392A}">
   <ds:schemaRefs>
     <ds:schemaRef ds:uri="http://schemas.openxmlformats.org/officeDocument/2006/bibliography"/>
   </ds:schemaRefs>

</xml_diff>

<commit_message>
Major edits to report. Completed testing section. Working on reflection section.
</commit_message>
<xml_diff>
--- a/PCG Report OLD.docx
+++ b/PCG Report OLD.docx
@@ -1,6 +1,6 @@
 
 <file path=word/document.xml><?xml version="1.0" encoding="utf-8"?>
-<w:document xmlns:wpc="http://schemas.microsoft.com/office/word/2010/wordprocessingCanvas" xmlns:cx="http://schemas.microsoft.com/office/drawing/2014/chartex" xmlns:cx1="http://schemas.microsoft.com/office/drawing/2015/9/8/chartex" xmlns:cx2="http://schemas.microsoft.com/office/drawing/2015/10/21/chartex" xmlns:cx3="http://schemas.microsoft.com/office/drawing/2016/5/9/chartex" xmlns:cx4="http://schemas.microsoft.com/office/drawing/2016/5/10/chartex" xmlns:cx5="http://schemas.microsoft.com/office/drawing/2016/5/11/chartex" xmlns:cx6="http://schemas.microsoft.com/office/drawing/2016/5/12/chartex" xmlns:cx7="http://schemas.microsoft.com/office/drawing/2016/5/13/chartex" xmlns:cx8="http://schemas.microsoft.com/office/drawing/2016/5/14/chartex" xmlns:mc="http://schemas.openxmlformats.org/markup-compatibility/2006" xmlns:aink="http://schemas.microsoft.com/office/drawing/2016/ink" xmlns:am3d="http://schemas.microsoft.com/office/drawing/2017/model3d" xmlns:o="urn:schemas-microsoft-com:office:office" xmlns:r="http://schemas.openxmlformats.org/officeDocument/2006/relationships" xmlns:m="http://schemas.openxmlformats.org/officeDocument/2006/math" xmlns:v="urn:schemas-microsoft-com:vml" xmlns:wp14="http://schemas.microsoft.com/office/word/2010/wordprocessingDrawing" xmlns:wp="http://schemas.openxmlformats.org/drawingml/2006/wordprocessingDrawing" xmlns:w10="urn:schemas-microsoft-com:office:word" xmlns:w="http://schemas.openxmlformats.org/wordprocessingml/2006/main" xmlns:w14="http://schemas.microsoft.com/office/word/2010/wordml" xmlns:w15="http://schemas.microsoft.com/office/word/2012/wordml" xmlns:w16cid="http://schemas.microsoft.com/office/word/2016/wordml/cid" xmlns:w16se="http://schemas.microsoft.com/office/word/2015/wordml/symex" xmlns:wpg="http://schemas.microsoft.com/office/word/2010/wordprocessingGroup" xmlns:wpi="http://schemas.microsoft.com/office/word/2010/wordprocessingInk" xmlns:wne="http://schemas.microsoft.com/office/word/2006/wordml" xmlns:wps="http://schemas.microsoft.com/office/word/2010/wordprocessingShape" mc:Ignorable="w14 w15 w16se w16cid wp14">
+<w:document xmlns:wpc="http://schemas.microsoft.com/office/word/2010/wordprocessingCanvas" xmlns:mc="http://schemas.openxmlformats.org/markup-compatibility/2006" xmlns:o="urn:schemas-microsoft-com:office:office" xmlns:r="http://schemas.openxmlformats.org/officeDocument/2006/relationships" xmlns:m="http://schemas.openxmlformats.org/officeDocument/2006/math" xmlns:v="urn:schemas-microsoft-com:vml" xmlns:wp14="http://schemas.microsoft.com/office/word/2010/wordprocessingDrawing" xmlns:wp="http://schemas.openxmlformats.org/drawingml/2006/wordprocessingDrawing" xmlns:w10="urn:schemas-microsoft-com:office:word" xmlns:w="http://schemas.openxmlformats.org/wordprocessingml/2006/main" xmlns:w14="http://schemas.microsoft.com/office/word/2010/wordml" xmlns:w15="http://schemas.microsoft.com/office/word/2012/wordml" xmlns:wpg="http://schemas.microsoft.com/office/word/2010/wordprocessingGroup" xmlns:wpi="http://schemas.microsoft.com/office/word/2010/wordprocessingInk" xmlns:wne="http://schemas.microsoft.com/office/word/2006/wordml" xmlns:wps="http://schemas.microsoft.com/office/word/2010/wordprocessingShape" mc:Ignorable="w14 w15 wp14">
   <w:body>
     <w:p>
       <w:pPr>
@@ -94,7 +94,7 @@
       <w:r>
         <w:rPr>
           <w:noProof/>
-          <w:lang w:eastAsia="en-GB"/>
+          <w:lang w:eastAsia="zh-CN"/>
         </w:rPr>
         <w:drawing>
           <wp:inline distT="0" distB="0" distL="0" distR="0" wp14:anchorId="79F61099" wp14:editId="6FE7BD08">
@@ -209,7 +209,7 @@
       <w:r>
         <w:rPr>
           <w:noProof/>
-          <w:lang w:eastAsia="en-GB"/>
+          <w:lang w:eastAsia="zh-CN"/>
         </w:rPr>
         <w:drawing>
           <wp:inline distT="0" distB="0" distL="0" distR="0" wp14:anchorId="5D45A8A2" wp14:editId="02F0D9D0">
@@ -313,7 +313,7 @@
       <w:r>
         <w:rPr>
           <w:noProof/>
-          <w:lang w:eastAsia="en-GB"/>
+          <w:lang w:eastAsia="zh-CN"/>
         </w:rPr>
         <w:drawing>
           <wp:inline distT="0" distB="0" distL="0" distR="0" wp14:anchorId="6150BFF5" wp14:editId="231136F7">
@@ -463,7 +463,7 @@
       <w:r>
         <w:rPr>
           <w:noProof/>
-          <w:lang w:eastAsia="en-GB"/>
+          <w:lang w:eastAsia="zh-CN"/>
         </w:rPr>
         <w:drawing>
           <wp:inline distT="0" distB="0" distL="0" distR="0" wp14:anchorId="526C18B6" wp14:editId="3AAF991D">
@@ -585,7 +585,7 @@
       <w:r>
         <w:rPr>
           <w:noProof/>
-          <w:lang w:eastAsia="en-GB"/>
+          <w:lang w:eastAsia="zh-CN"/>
         </w:rPr>
         <w:lastRenderedPageBreak/>
         <w:drawing>
@@ -687,7 +687,7 @@
       <w:r>
         <w:rPr>
           <w:noProof/>
-          <w:lang w:eastAsia="en-GB"/>
+          <w:lang w:eastAsia="zh-CN"/>
         </w:rPr>
         <w:drawing>
           <wp:inline distT="0" distB="0" distL="0" distR="0" wp14:anchorId="492A19E5" wp14:editId="108D3C28">
@@ -761,7 +761,7 @@
       <w:r>
         <w:rPr>
           <w:noProof/>
-          <w:lang w:eastAsia="en-GB"/>
+          <w:lang w:eastAsia="zh-CN"/>
         </w:rPr>
         <w:lastRenderedPageBreak/>
         <w:drawing>
@@ -877,7 +877,7 @@
       <w:r>
         <w:rPr>
           <w:noProof/>
-          <w:lang w:eastAsia="en-GB"/>
+          <w:lang w:eastAsia="zh-CN"/>
         </w:rPr>
         <w:drawing>
           <wp:inline distT="0" distB="0" distL="0" distR="0" wp14:anchorId="32A3E9E2" wp14:editId="1BCB62B7">
@@ -995,7 +995,7 @@
       <w:r>
         <w:rPr>
           <w:noProof/>
-          <w:lang w:eastAsia="en-GB"/>
+          <w:lang w:eastAsia="zh-CN"/>
         </w:rPr>
         <w:drawing>
           <wp:inline distT="0" distB="0" distL="0" distR="0" wp14:anchorId="5585C788" wp14:editId="7221A175">
@@ -1110,7 +1110,7 @@
       <w:r>
         <w:rPr>
           <w:noProof/>
-          <w:lang w:eastAsia="en-GB"/>
+          <w:lang w:eastAsia="zh-CN"/>
         </w:rPr>
         <w:lastRenderedPageBreak/>
         <w:drawing>
@@ -1189,7 +1189,7 @@
       <w:r>
         <w:rPr>
           <w:noProof/>
-          <w:lang w:eastAsia="en-GB"/>
+          <w:lang w:eastAsia="zh-CN"/>
         </w:rPr>
         <w:drawing>
           <wp:inline distT="0" distB="0" distL="0" distR="0" wp14:anchorId="1FA5E98E" wp14:editId="1EE0D351">
@@ -1243,7 +1243,7 @@
       <w:r>
         <w:rPr>
           <w:noProof/>
-          <w:lang w:eastAsia="en-GB"/>
+          <w:lang w:eastAsia="zh-CN"/>
         </w:rPr>
         <w:drawing>
           <wp:inline distT="0" distB="0" distL="0" distR="0" wp14:anchorId="4BDAB4C7" wp14:editId="7DA6518C">
@@ -1381,7 +1381,7 @@
       <w:r>
         <w:rPr>
           <w:noProof/>
-          <w:lang w:eastAsia="en-GB"/>
+          <w:lang w:eastAsia="zh-CN"/>
         </w:rPr>
         <w:drawing>
           <wp:inline distT="0" distB="0" distL="0" distR="0" wp14:anchorId="2D98BAD5" wp14:editId="5CB806C2">
@@ -1483,7 +1483,7 @@
       <w:r>
         <w:rPr>
           <w:noProof/>
-          <w:lang w:eastAsia="en-GB"/>
+          <w:lang w:eastAsia="zh-CN"/>
         </w:rPr>
         <w:lastRenderedPageBreak/>
         <w:drawing>
@@ -1587,77 +1587,454 @@
       </w:r>
     </w:p>
     <w:p/>
-    <w:p/>
-    <w:p>
-      <w:r>
-        <w:t xml:space="preserve">The first </w:t>
-      </w:r>
-      <w:r>
-        <w:t xml:space="preserve">part of the assignment I decided to tackle was the </w:t>
-      </w:r>
-      <w:r>
-        <w:t>generation of ships, I decided to start out with a small fighter using a blender model I have created as a base. A modular design was envisioned with multiple models of ship components such as weapons, wings, and eng</w:t>
-      </w:r>
-      <w:r>
-        <w:t xml:space="preserve">ines being created in blender. </w:t>
-      </w:r>
-    </w:p>
-    <w:p>
-      <w:r>
-        <w:t xml:space="preserve">The fighter base </w:t>
-      </w:r>
-      <w:r>
-        <w:t xml:space="preserve">is then created as a prefab with multiple empty game object “nodes” attached to it in predefined positions. These nodes make up all possible combinations of components that can be attached to the fighter base to make up the completed fighter. I did this because it greatly reduces the risk of erroneous results </w:t>
+    <w:p>
+      <w:pPr>
+        <w:rPr>
+          <w:b/>
+          <w:sz w:val="28"/>
+        </w:rPr>
+      </w:pPr>
+      <w:r>
+        <w:rPr>
+          <w:b/>
+          <w:sz w:val="28"/>
+        </w:rPr>
+        <w:lastRenderedPageBreak/>
+        <w:t>Testing</w:t>
+      </w:r>
+    </w:p>
+    <w:p>
+      <w:r>
+        <w:t xml:space="preserve">The approach for testing involves breaking down the </w:t>
+      </w:r>
+      <w:r>
+        <w:t>procedural systems</w:t>
+      </w:r>
+      <w:r>
+        <w:t xml:space="preserve"> into their subsystems, such as the planet’s system</w:t>
+      </w:r>
+      <w:r>
+        <w:t xml:space="preserve">’s texture generation via noise for the atmosphere and the surface of the planet. To thoroughly test these </w:t>
+      </w:r>
+      <w:r>
+        <w:t>sub</w:t>
+      </w:r>
+      <w:r>
+        <w:t xml:space="preserve">systems, the independent variables </w:t>
+      </w:r>
+      <w:r>
+        <w:t>of</w:t>
+      </w:r>
+      <w:r>
+        <w:t xml:space="preserve"> the noise parameters will</w:t>
+      </w:r>
+      <w:r>
+        <w:t xml:space="preserve"> be constrained to thresholds and tested in</w:t>
+      </w:r>
+      <w:r>
+        <w:t xml:space="preserve"> quarters.</w:t>
+      </w:r>
+      <w:r>
+        <w:t xml:space="preserve"> A</w:t>
+      </w:r>
+      <w:r>
+        <w:t xml:space="preserve"> sample size of 2</w:t>
+      </w:r>
+      <w:r>
+        <w:t xml:space="preserve">0 planets will be created </w:t>
+      </w:r>
+      <w:r>
+        <w:t xml:space="preserve">by the system in its own isolated </w:t>
+      </w:r>
+      <w:r>
+        <w:t>scene</w:t>
+      </w:r>
+      <w:r>
+        <w:t>, to ensure this system is working as expected.</w:t>
+      </w:r>
+      <w:r>
+        <w:t xml:space="preserve"> </w:t>
+      </w:r>
+    </w:p>
+    <w:p>
+      <w:r>
+        <w:t xml:space="preserve">Splitting the variables into quarters will help provide a broader coverage of the entire range by constraining the median value of the range into 4 places. Using 20 planets as a sample provides ample distribution across each quarter, allowing for the program to replicate the majority of outcomes. This process can also be repeated by running the program multiple times to force it to produce different results. </w:t>
+      </w:r>
+    </w:p>
+    <w:p>
+      <w:pPr>
+        <w:jc w:val="center"/>
+        <w:rPr>
+          <w:sz w:val="20"/>
+        </w:rPr>
+      </w:pPr>
+      <w:r>
+        <w:rPr>
+          <w:sz w:val="20"/>
+        </w:rPr>
+        <w:pict w14:anchorId="7EA41F50">
+          <v:shapetype id="_x0000_t75" coordsize="21600,21600" o:spt="75" o:preferrelative="t" path="m@4@5l@4@11@9@11@9@5xe" filled="f" stroked="f">
+            <v:stroke joinstyle="miter"/>
+            <v:formulas>
+              <v:f eqn="if lineDrawn pixelLineWidth 0"/>
+              <v:f eqn="sum @0 1 0"/>
+              <v:f eqn="sum 0 0 @1"/>
+              <v:f eqn="prod @2 1 2"/>
+              <v:f eqn="prod @3 21600 pixelWidth"/>
+              <v:f eqn="prod @3 21600 pixelHeight"/>
+              <v:f eqn="sum @0 0 1"/>
+              <v:f eqn="prod @6 1 2"/>
+              <v:f eqn="prod @7 21600 pixelWidth"/>
+              <v:f eqn="sum @8 21600 0"/>
+              <v:f eqn="prod @7 21600 pixelHeight"/>
+              <v:f eqn="sum @10 21600 0"/>
+            </v:formulas>
+            <v:path o:extrusionok="f" gradientshapeok="t" o:connecttype="rect"/>
+            <o:lock v:ext="edit" aspectratio="t"/>
+          </v:shapetype>
+          <v:shape id="_x0000_i1025" type="#_x0000_t75" style="width:451.5pt;height:60pt">
+            <v:imagedata r:id="rId21" o:title="Screenshot_4"/>
+          </v:shape>
+        </w:pict>
+      </w:r>
+    </w:p>
+    <w:p>
+      <w:pPr>
+        <w:jc w:val="center"/>
+        <w:rPr>
+          <w:i/>
+        </w:rPr>
+      </w:pPr>
+      <w:r>
+        <w:rPr>
+          <w:i/>
+        </w:rPr>
+        <w:t xml:space="preserve">Figure 14: </w:t>
+      </w:r>
+      <w:r>
+        <w:rPr>
+          <w:i/>
+        </w:rPr>
+        <w:t>The full/default range of variables being used to create Barren surfaces.</w:t>
+      </w:r>
+    </w:p>
+    <w:p>
+      <w:pPr>
+        <w:jc w:val="center"/>
+        <w:rPr>
+          <w:i/>
+        </w:rPr>
+      </w:pPr>
+      <w:r>
+        <w:rPr>
+          <w:i/>
+        </w:rPr>
+        <w:pict w14:anchorId="4182B7BE">
+          <v:shape id="_x0000_i1026" type="#_x0000_t75" style="width:450.75pt;height:54pt">
+            <v:imagedata r:id="rId22" o:title="Screenshot_3"/>
+          </v:shape>
+        </w:pict>
+      </w:r>
+    </w:p>
+    <w:p>
+      <w:pPr>
+        <w:jc w:val="center"/>
+        <w:rPr>
+          <w:i/>
+        </w:rPr>
+      </w:pPr>
+      <w:r>
+        <w:rPr>
+          <w:i/>
+        </w:rPr>
+        <w:t xml:space="preserve">Figure 15: Barren surfaces created with </w:t>
+      </w:r>
+      <w:r>
+        <w:rPr>
+          <w:i/>
+        </w:rPr>
+        <w:t>frequency range (0.4, 0.8 (default))</w:t>
+      </w:r>
+      <w:r>
+        <w:rPr>
+          <w:i/>
+        </w:rPr>
+        <w:t xml:space="preserve"> being constrained to the lower quartile (0.4, 0.5).</w:t>
+      </w:r>
+    </w:p>
+    <w:p>
+      <w:pPr>
+        <w:jc w:val="center"/>
+        <w:rPr>
+          <w:i/>
+        </w:rPr>
+      </w:pPr>
+      <w:r>
+        <w:rPr>
+          <w:i/>
+        </w:rPr>
+        <w:pict w14:anchorId="540439B9">
+          <v:shape id="_x0000_i1029" type="#_x0000_t75" style="width:450.75pt;height:51pt">
+            <v:imagedata r:id="rId23" o:title="Screenshot_9"/>
+          </v:shape>
+        </w:pict>
+      </w:r>
+    </w:p>
+    <w:p>
+      <w:pPr>
+        <w:jc w:val="center"/>
+        <w:rPr>
+          <w:i/>
+        </w:rPr>
+      </w:pPr>
+      <w:r>
+        <w:rPr>
+          <w:i/>
+        </w:rPr>
+        <w:t>Figure 16</w:t>
+      </w:r>
+      <w:r>
+        <w:rPr>
+          <w:i/>
+        </w:rPr>
+        <w:t xml:space="preserve">: Barren surfaces created with frequency range (0.4, 0.8 (default)) being constrained to the </w:t>
+      </w:r>
+      <w:r>
+        <w:rPr>
+          <w:i/>
+        </w:rPr>
+        <w:t>upper</w:t>
+      </w:r>
+      <w:r>
+        <w:rPr>
+          <w:i/>
+        </w:rPr>
+        <w:t xml:space="preserve"> quartile (</w:t>
+      </w:r>
+      <w:r>
+        <w:rPr>
+          <w:i/>
+        </w:rPr>
+        <w:t>0.7, 0.8</w:t>
+      </w:r>
+      <w:r>
+        <w:rPr>
+          <w:i/>
+        </w:rPr>
+        <w:t>).</w:t>
+      </w:r>
+    </w:p>
+    <w:p>
+      <w:pPr>
+        <w:jc w:val="both"/>
+      </w:pPr>
+      <w:r>
+        <w:t>This methodology was repeated for each noise parameter of the barren surface subsystem to ensure each value was pro</w:t>
+      </w:r>
+      <w:r>
+        <w:t>ducing expected results, and was also repeated for each surface and atmospheric subsystem (S</w:t>
+      </w:r>
+      <w:r>
+        <w:t>ee figure 17 &amp; 18</w:t>
+      </w:r>
+      <w:r>
+        <w:t>).</w:t>
+      </w:r>
+    </w:p>
+    <w:p>
+      <w:pPr>
+        <w:jc w:val="both"/>
+      </w:pPr>
+      <w:r>
+        <w:pict w14:anchorId="17FC5FC5">
+          <v:shape id="_x0000_i1027" type="#_x0000_t75" style="width:450.75pt;height:61.5pt">
+            <v:imagedata r:id="rId24" o:title="Screenshot_7"/>
+          </v:shape>
+        </w:pict>
+      </w:r>
+    </w:p>
+    <w:p>
+      <w:pPr>
+        <w:spacing w:line="360" w:lineRule="auto"/>
+        <w:jc w:val="center"/>
+      </w:pPr>
+      <w:r>
+        <w:rPr>
+          <w:i/>
+        </w:rPr>
+        <w:t xml:space="preserve">Figure </w:t>
+      </w:r>
+      <w:r>
+        <w:rPr>
+          <w:i/>
+        </w:rPr>
+        <w:t>17</w:t>
+      </w:r>
+      <w:r>
+        <w:rPr>
+          <w:i/>
+        </w:rPr>
+        <w:t>: Temperate surface and atmospheres being generated at their default/full variable ranges.</w:t>
+      </w:r>
+      <w:r>
+        <w:pict w14:anchorId="5CA33319">
+          <v:shape id="_x0000_i1028" type="#_x0000_t75" style="width:450.75pt;height:45pt;mso-position-horizontal:absolute;mso-position-horizontal-relative:text;mso-position-vertical:absolute;mso-position-vertical-relative:text" wrapcoords="-36 0 -36 21240 21600 21240 21600 0 -36 0" o:allowoverlap="f">
+            <v:imagedata r:id="rId25" o:title="Screenshot_8" croptop="13185f" cropbottom="16392f"/>
+          </v:shape>
+        </w:pict>
+      </w:r>
+    </w:p>
+    <w:p>
+      <w:pPr>
+        <w:spacing w:line="240" w:lineRule="auto"/>
+        <w:jc w:val="center"/>
+        <w:rPr>
+          <w:i/>
+        </w:rPr>
+      </w:pPr>
+      <w:r>
+        <w:rPr>
+          <w:i/>
+        </w:rPr>
+        <w:t>Figure 18</w:t>
+      </w:r>
+      <w:r>
+        <w:rPr>
+          <w:i/>
+        </w:rPr>
+        <w:t>: Atmosphere frequency variable being constrained to the upper quartile</w:t>
+      </w:r>
+      <w:r>
+        <w:rPr>
+          <w:i/>
+        </w:rPr>
+        <w:t>.</w:t>
+      </w:r>
+    </w:p>
+    <w:p>
+      <w:r>
+        <w:lastRenderedPageBreak/>
+        <w:t xml:space="preserve">After all planetary texture subsystems were thoroughly tested for erroneous results, the placement of the planets was tested to ensure planets would not collide with each other. </w:t>
+      </w:r>
+    </w:p>
+    <w:p>
+      <w:r>
+        <w:t>Finally, the colony and fighter/guard ship building algorithms were tested to ensure they produced expected outputs, by using the same methodology as before</w:t>
+      </w:r>
+      <w:r>
+        <w:t xml:space="preserve"> (See figure 19)</w:t>
+      </w:r>
+      <w:r>
+        <w:t>.</w:t>
+      </w:r>
+    </w:p>
+    <w:p>
+      <w:r>
+        <w:pict w14:anchorId="63CD4380">
+          <v:shape id="_x0000_i1030" type="#_x0000_t75" style="width:450.75pt;height:51pt">
+            <v:imagedata r:id="rId26" o:title="Screenshot_1"/>
+          </v:shape>
+        </w:pict>
+      </w:r>
+    </w:p>
+    <w:p>
+      <w:pPr>
+        <w:jc w:val="center"/>
+        <w:rPr>
+          <w:i/>
+        </w:rPr>
+      </w:pPr>
+      <w:r>
+        <w:rPr>
+          <w:i/>
+        </w:rPr>
+        <w:t xml:space="preserve">Figure 19: </w:t>
+      </w:r>
+      <w:r>
+        <w:rPr>
+          <w:i/>
+        </w:rPr>
+        <w:t>Colony ships being created (top-down view) with default parameters.</w:t>
+      </w:r>
+    </w:p>
+    <w:p>
+      <w:r>
+        <w:t>Some ships were created in ways I did not expect, some ships used two connectors after a module instead of one which was the expected behaviour (See figure 20).</w:t>
+      </w:r>
+    </w:p>
+    <w:p>
+      <w:r>
+        <w:pict w14:anchorId="1F1B071C">
+          <v:shape id="_x0000_i1031" type="#_x0000_t75" style="width:450.75pt;height:90.75pt">
+            <v:imagedata r:id="rId27" o:title="Screenshot_2"/>
+          </v:shape>
+        </w:pict>
+      </w:r>
+    </w:p>
+    <w:p>
+      <w:pPr>
+        <w:jc w:val="center"/>
+        <w:rPr>
+          <w:i/>
+        </w:rPr>
+      </w:pPr>
+      <w:r>
+        <w:rPr>
+          <w:i/>
+        </w:rPr>
+        <w:t>Figure 20: A colony ship that used two connectors after the ring module.</w:t>
+      </w:r>
+    </w:p>
+    <w:p>
+      <w:r>
+        <w:t>However, while this result was unexpected</w:t>
+      </w:r>
+      <w:r>
+        <w:t xml:space="preserve"> it added even more variance to the ships by making them look less uniform and breaking up their overall structure. </w:t>
+      </w:r>
+    </w:p>
+    <w:p>
+      <w:pPr>
+        <w:rPr>
+          <w:b/>
+          <w:sz w:val="28"/>
+        </w:rPr>
+      </w:pPr>
+      <w:r>
+        <w:rPr>
+          <w:b/>
+          <w:sz w:val="28"/>
+        </w:rPr>
+        <w:t>Reflection</w:t>
+      </w:r>
+    </w:p>
+    <w:p>
+      <w:r>
+        <w:t xml:space="preserve">Overall, I am satisfied with the implementation </w:t>
+      </w:r>
+      <w:r>
+        <w:t xml:space="preserve">and final outcome of my procedural diorama. My decision to create all content within the scene procedurally has led to drastically different results that make the scene feel different each time. I am especially satisfied with the odd/even number system I created to produce the colony </w:t>
+      </w:r>
+      <w:r>
+        <w:t xml:space="preserve">ships and my use of procedural noise to create planetary textures. </w:t>
+      </w:r>
+      <w:r>
+        <w:t xml:space="preserve">Creating the odd/even system taught me about the importance of abstracting a problem down into its simplest form </w:t>
+      </w:r>
+      <w:r>
+        <w:t xml:space="preserve">to then create an effective yet simple solution to the problem, the odd/even system. This module has enlightened me about the power and potential applications of using procedural/coherent noise to solve problems, in my case I used noise to create atmospheres and surface textures for planets, to great effect. </w:t>
+      </w:r>
+    </w:p>
+    <w:p>
+      <w:r>
+        <w:t xml:space="preserve">This module has also highlighted my ability to problem solve is lacking to some degree, it has taught me the importance of understanding the different tools that are available to me and the ways in which tools can be used creatively and sometimes used outside of their designed use case, to solve problems in an inventive way. </w:t>
       </w:r>
       <w:bookmarkStart w:id="0" w:name="_GoBack"/>
       <w:bookmarkEnd w:id="0"/>
     </w:p>
-    <w:p>
-      <w:pPr>
-        <w:rPr>
-          <w:b/>
-          <w:sz w:val="24"/>
-        </w:rPr>
-      </w:pPr>
-      <w:r>
-        <w:rPr>
-          <w:b/>
-          <w:sz w:val="24"/>
-        </w:rPr>
-        <w:t>Testing</w:t>
-      </w:r>
-    </w:p>
-    <w:p>
-      <w:pPr>
-        <w:rPr>
-          <w:sz w:val="20"/>
-        </w:rPr>
-      </w:pPr>
-      <w:r>
-        <w:t xml:space="preserve">The approach for testing involves breaking down the </w:t>
-      </w:r>
-      <w:r>
-        <w:t>procedural systems</w:t>
-      </w:r>
-      <w:r>
-        <w:t xml:space="preserve"> into their subsystems, such as the planet’s system</w:t>
-      </w:r>
-      <w:r>
-        <w:t>’s texture generation via noise for the atmosphere and the surface of the planet. To thoroughly test these systems, the independent variables of the noise parameters will be constrained to thresholds in quarters.</w:t>
-      </w:r>
-      <w:r>
-        <w:t xml:space="preserve"> Then 50 planets will be created </w:t>
-      </w:r>
-      <w:r>
-        <w:t>by the system in its own isolated environment, to ensure this system is working as expected.</w:t>
-      </w:r>
-      <w:r>
-        <w:t xml:space="preserve"> </w:t>
-      </w:r>
-    </w:p>
     <w:sectPr>
-      <w:headerReference w:type="default" r:id="rId21"/>
-      <w:footerReference w:type="default" r:id="rId22"/>
+      <w:headerReference w:type="default" r:id="rId28"/>
+      <w:footerReference w:type="default" r:id="rId29"/>
       <w:pgSz w:w="11906" w:h="16838"/>
       <w:pgMar w:top="1440" w:right="1440" w:bottom="1440" w:left="1440" w:header="708" w:footer="708" w:gutter="0"/>
       <w:cols w:space="708"/>
@@ -1668,7 +2045,7 @@
 </file>
 
 <file path=word/endnotes.xml><?xml version="1.0" encoding="utf-8"?>
-<w:endnotes xmlns:wpc="http://schemas.microsoft.com/office/word/2010/wordprocessingCanvas" xmlns:cx="http://schemas.microsoft.com/office/drawing/2014/chartex" xmlns:cx1="http://schemas.microsoft.com/office/drawing/2015/9/8/chartex" xmlns:cx2="http://schemas.microsoft.com/office/drawing/2015/10/21/chartex" xmlns:cx3="http://schemas.microsoft.com/office/drawing/2016/5/9/chartex" xmlns:cx4="http://schemas.microsoft.com/office/drawing/2016/5/10/chartex" xmlns:cx5="http://schemas.microsoft.com/office/drawing/2016/5/11/chartex" xmlns:cx6="http://schemas.microsoft.com/office/drawing/2016/5/12/chartex" xmlns:cx7="http://schemas.microsoft.com/office/drawing/2016/5/13/chartex" xmlns:cx8="http://schemas.microsoft.com/office/drawing/2016/5/14/chartex" xmlns:mc="http://schemas.openxmlformats.org/markup-compatibility/2006" xmlns:aink="http://schemas.microsoft.com/office/drawing/2016/ink" xmlns:am3d="http://schemas.microsoft.com/office/drawing/2017/model3d" xmlns:o="urn:schemas-microsoft-com:office:office" xmlns:r="http://schemas.openxmlformats.org/officeDocument/2006/relationships" xmlns:m="http://schemas.openxmlformats.org/officeDocument/2006/math" xmlns:v="urn:schemas-microsoft-com:vml" xmlns:wp14="http://schemas.microsoft.com/office/word/2010/wordprocessingDrawing" xmlns:wp="http://schemas.openxmlformats.org/drawingml/2006/wordprocessingDrawing" xmlns:w10="urn:schemas-microsoft-com:office:word" xmlns:w="http://schemas.openxmlformats.org/wordprocessingml/2006/main" xmlns:w14="http://schemas.microsoft.com/office/word/2010/wordml" xmlns:w15="http://schemas.microsoft.com/office/word/2012/wordml" xmlns:w16cid="http://schemas.microsoft.com/office/word/2016/wordml/cid" xmlns:w16se="http://schemas.microsoft.com/office/word/2015/wordml/symex" xmlns:wpg="http://schemas.microsoft.com/office/word/2010/wordprocessingGroup" xmlns:wpi="http://schemas.microsoft.com/office/word/2010/wordprocessingInk" xmlns:wne="http://schemas.microsoft.com/office/word/2006/wordml" xmlns:wps="http://schemas.microsoft.com/office/word/2010/wordprocessingShape" mc:Ignorable="w14 w15 w16se w16cid wp14">
+<w:endnotes xmlns:wpc="http://schemas.microsoft.com/office/word/2010/wordprocessingCanvas" xmlns:mc="http://schemas.openxmlformats.org/markup-compatibility/2006" xmlns:o="urn:schemas-microsoft-com:office:office" xmlns:r="http://schemas.openxmlformats.org/officeDocument/2006/relationships" xmlns:m="http://schemas.openxmlformats.org/officeDocument/2006/math" xmlns:v="urn:schemas-microsoft-com:vml" xmlns:wp14="http://schemas.microsoft.com/office/word/2010/wordprocessingDrawing" xmlns:wp="http://schemas.openxmlformats.org/drawingml/2006/wordprocessingDrawing" xmlns:w10="urn:schemas-microsoft-com:office:word" xmlns:w="http://schemas.openxmlformats.org/wordprocessingml/2006/main" xmlns:w14="http://schemas.microsoft.com/office/word/2010/wordml" xmlns:w15="http://schemas.microsoft.com/office/word/2012/wordml" xmlns:wpg="http://schemas.microsoft.com/office/word/2010/wordprocessingGroup" xmlns:wpi="http://schemas.microsoft.com/office/word/2010/wordprocessingInk" xmlns:wne="http://schemas.microsoft.com/office/word/2006/wordml" xmlns:wps="http://schemas.microsoft.com/office/word/2010/wordprocessingShape" mc:Ignorable="w14 w15 wp14">
   <w:endnote w:type="separator" w:id="-1">
     <w:p>
       <w:pPr>
@@ -1693,7 +2070,7 @@
 </file>
 
 <file path=word/footer1.xml><?xml version="1.0" encoding="utf-8"?>
-<w:ftr xmlns:wpc="http://schemas.microsoft.com/office/word/2010/wordprocessingCanvas" xmlns:cx="http://schemas.microsoft.com/office/drawing/2014/chartex" xmlns:cx1="http://schemas.microsoft.com/office/drawing/2015/9/8/chartex" xmlns:cx2="http://schemas.microsoft.com/office/drawing/2015/10/21/chartex" xmlns:cx3="http://schemas.microsoft.com/office/drawing/2016/5/9/chartex" xmlns:cx4="http://schemas.microsoft.com/office/drawing/2016/5/10/chartex" xmlns:cx5="http://schemas.microsoft.com/office/drawing/2016/5/11/chartex" xmlns:cx6="http://schemas.microsoft.com/office/drawing/2016/5/12/chartex" xmlns:cx7="http://schemas.microsoft.com/office/drawing/2016/5/13/chartex" xmlns:cx8="http://schemas.microsoft.com/office/drawing/2016/5/14/chartex" xmlns:mc="http://schemas.openxmlformats.org/markup-compatibility/2006" xmlns:aink="http://schemas.microsoft.com/office/drawing/2016/ink" xmlns:am3d="http://schemas.microsoft.com/office/drawing/2017/model3d" xmlns:o="urn:schemas-microsoft-com:office:office" xmlns:r="http://schemas.openxmlformats.org/officeDocument/2006/relationships" xmlns:m="http://schemas.openxmlformats.org/officeDocument/2006/math" xmlns:v="urn:schemas-microsoft-com:vml" xmlns:wp14="http://schemas.microsoft.com/office/word/2010/wordprocessingDrawing" xmlns:wp="http://schemas.openxmlformats.org/drawingml/2006/wordprocessingDrawing" xmlns:w10="urn:schemas-microsoft-com:office:word" xmlns:w="http://schemas.openxmlformats.org/wordprocessingml/2006/main" xmlns:w14="http://schemas.microsoft.com/office/word/2010/wordml" xmlns:w15="http://schemas.microsoft.com/office/word/2012/wordml" xmlns:w16cid="http://schemas.microsoft.com/office/word/2016/wordml/cid" xmlns:w16se="http://schemas.microsoft.com/office/word/2015/wordml/symex" xmlns:wpg="http://schemas.microsoft.com/office/word/2010/wordprocessingGroup" xmlns:wpi="http://schemas.microsoft.com/office/word/2010/wordprocessingInk" xmlns:wne="http://schemas.microsoft.com/office/word/2006/wordml" xmlns:wps="http://schemas.microsoft.com/office/word/2010/wordprocessingShape" mc:Ignorable="w14 w15 w16se w16cid wp14">
+<w:ftr xmlns:wpc="http://schemas.microsoft.com/office/word/2010/wordprocessingCanvas" xmlns:mc="http://schemas.openxmlformats.org/markup-compatibility/2006" xmlns:o="urn:schemas-microsoft-com:office:office" xmlns:r="http://schemas.openxmlformats.org/officeDocument/2006/relationships" xmlns:m="http://schemas.openxmlformats.org/officeDocument/2006/math" xmlns:v="urn:schemas-microsoft-com:vml" xmlns:wp14="http://schemas.microsoft.com/office/word/2010/wordprocessingDrawing" xmlns:wp="http://schemas.openxmlformats.org/drawingml/2006/wordprocessingDrawing" xmlns:w10="urn:schemas-microsoft-com:office:word" xmlns:w="http://schemas.openxmlformats.org/wordprocessingml/2006/main" xmlns:w14="http://schemas.microsoft.com/office/word/2010/wordml" xmlns:w15="http://schemas.microsoft.com/office/word/2012/wordml" xmlns:wpg="http://schemas.microsoft.com/office/word/2010/wordprocessingGroup" xmlns:wpi="http://schemas.microsoft.com/office/word/2010/wordprocessingInk" xmlns:wne="http://schemas.microsoft.com/office/word/2006/wordml" xmlns:wps="http://schemas.microsoft.com/office/word/2010/wordprocessingShape" mc:Ignorable="w14 w15 wp14">
   <w:sdt>
     <w:sdtPr>
       <w:id w:val="1542553243"/>
@@ -1753,7 +2130,7 @@
                 <w:bCs/>
                 <w:noProof/>
               </w:rPr>
-              <w:t>9</w:t>
+              <w:t>11</w:t>
             </w:r>
             <w:r>
               <w:rPr>
@@ -1798,7 +2175,7 @@
                 <w:bCs/>
                 <w:noProof/>
               </w:rPr>
-              <w:t>10</w:t>
+              <w:t>11</w:t>
             </w:r>
             <w:r>
               <w:rPr>
@@ -1834,7 +2211,7 @@
 </file>
 
 <file path=word/footnotes.xml><?xml version="1.0" encoding="utf-8"?>
-<w:footnotes xmlns:wpc="http://schemas.microsoft.com/office/word/2010/wordprocessingCanvas" xmlns:cx="http://schemas.microsoft.com/office/drawing/2014/chartex" xmlns:cx1="http://schemas.microsoft.com/office/drawing/2015/9/8/chartex" xmlns:cx2="http://schemas.microsoft.com/office/drawing/2015/10/21/chartex" xmlns:cx3="http://schemas.microsoft.com/office/drawing/2016/5/9/chartex" xmlns:cx4="http://schemas.microsoft.com/office/drawing/2016/5/10/chartex" xmlns:cx5="http://schemas.microsoft.com/office/drawing/2016/5/11/chartex" xmlns:cx6="http://schemas.microsoft.com/office/drawing/2016/5/12/chartex" xmlns:cx7="http://schemas.microsoft.com/office/drawing/2016/5/13/chartex" xmlns:cx8="http://schemas.microsoft.com/office/drawing/2016/5/14/chartex" xmlns:mc="http://schemas.openxmlformats.org/markup-compatibility/2006" xmlns:aink="http://schemas.microsoft.com/office/drawing/2016/ink" xmlns:am3d="http://schemas.microsoft.com/office/drawing/2017/model3d" xmlns:o="urn:schemas-microsoft-com:office:office" xmlns:r="http://schemas.openxmlformats.org/officeDocument/2006/relationships" xmlns:m="http://schemas.openxmlformats.org/officeDocument/2006/math" xmlns:v="urn:schemas-microsoft-com:vml" xmlns:wp14="http://schemas.microsoft.com/office/word/2010/wordprocessingDrawing" xmlns:wp="http://schemas.openxmlformats.org/drawingml/2006/wordprocessingDrawing" xmlns:w10="urn:schemas-microsoft-com:office:word" xmlns:w="http://schemas.openxmlformats.org/wordprocessingml/2006/main" xmlns:w14="http://schemas.microsoft.com/office/word/2010/wordml" xmlns:w15="http://schemas.microsoft.com/office/word/2012/wordml" xmlns:w16cid="http://schemas.microsoft.com/office/word/2016/wordml/cid" xmlns:w16se="http://schemas.microsoft.com/office/word/2015/wordml/symex" xmlns:wpg="http://schemas.microsoft.com/office/word/2010/wordprocessingGroup" xmlns:wpi="http://schemas.microsoft.com/office/word/2010/wordprocessingInk" xmlns:wne="http://schemas.microsoft.com/office/word/2006/wordml" xmlns:wps="http://schemas.microsoft.com/office/word/2010/wordprocessingShape" mc:Ignorable="w14 w15 w16se w16cid wp14">
+<w:footnotes xmlns:wpc="http://schemas.microsoft.com/office/word/2010/wordprocessingCanvas" xmlns:mc="http://schemas.openxmlformats.org/markup-compatibility/2006" xmlns:o="urn:schemas-microsoft-com:office:office" xmlns:r="http://schemas.openxmlformats.org/officeDocument/2006/relationships" xmlns:m="http://schemas.openxmlformats.org/officeDocument/2006/math" xmlns:v="urn:schemas-microsoft-com:vml" xmlns:wp14="http://schemas.microsoft.com/office/word/2010/wordprocessingDrawing" xmlns:wp="http://schemas.openxmlformats.org/drawingml/2006/wordprocessingDrawing" xmlns:w10="urn:schemas-microsoft-com:office:word" xmlns:w="http://schemas.openxmlformats.org/wordprocessingml/2006/main" xmlns:w14="http://schemas.microsoft.com/office/word/2010/wordml" xmlns:w15="http://schemas.microsoft.com/office/word/2012/wordml" xmlns:wpg="http://schemas.microsoft.com/office/word/2010/wordprocessingGroup" xmlns:wpi="http://schemas.microsoft.com/office/word/2010/wordprocessingInk" xmlns:wne="http://schemas.microsoft.com/office/word/2006/wordml" xmlns:wps="http://schemas.microsoft.com/office/word/2010/wordprocessingShape" mc:Ignorable="w14 w15 wp14">
   <w:footnote w:type="separator" w:id="-1">
     <w:p>
       <w:pPr>
@@ -1859,7 +2236,7 @@
 </file>
 
 <file path=word/header1.xml><?xml version="1.0" encoding="utf-8"?>
-<w:hdr xmlns:wpc="http://schemas.microsoft.com/office/word/2010/wordprocessingCanvas" xmlns:cx="http://schemas.microsoft.com/office/drawing/2014/chartex" xmlns:cx1="http://schemas.microsoft.com/office/drawing/2015/9/8/chartex" xmlns:cx2="http://schemas.microsoft.com/office/drawing/2015/10/21/chartex" xmlns:cx3="http://schemas.microsoft.com/office/drawing/2016/5/9/chartex" xmlns:cx4="http://schemas.microsoft.com/office/drawing/2016/5/10/chartex" xmlns:cx5="http://schemas.microsoft.com/office/drawing/2016/5/11/chartex" xmlns:cx6="http://schemas.microsoft.com/office/drawing/2016/5/12/chartex" xmlns:cx7="http://schemas.microsoft.com/office/drawing/2016/5/13/chartex" xmlns:cx8="http://schemas.microsoft.com/office/drawing/2016/5/14/chartex" xmlns:mc="http://schemas.openxmlformats.org/markup-compatibility/2006" xmlns:aink="http://schemas.microsoft.com/office/drawing/2016/ink" xmlns:am3d="http://schemas.microsoft.com/office/drawing/2017/model3d" xmlns:o="urn:schemas-microsoft-com:office:office" xmlns:r="http://schemas.openxmlformats.org/officeDocument/2006/relationships" xmlns:m="http://schemas.openxmlformats.org/officeDocument/2006/math" xmlns:v="urn:schemas-microsoft-com:vml" xmlns:wp14="http://schemas.microsoft.com/office/word/2010/wordprocessingDrawing" xmlns:wp="http://schemas.openxmlformats.org/drawingml/2006/wordprocessingDrawing" xmlns:w10="urn:schemas-microsoft-com:office:word" xmlns:w="http://schemas.openxmlformats.org/wordprocessingml/2006/main" xmlns:w14="http://schemas.microsoft.com/office/word/2010/wordml" xmlns:w15="http://schemas.microsoft.com/office/word/2012/wordml" xmlns:w16cid="http://schemas.microsoft.com/office/word/2016/wordml/cid" xmlns:w16se="http://schemas.microsoft.com/office/word/2015/wordml/symex" xmlns:wpg="http://schemas.microsoft.com/office/word/2010/wordprocessingGroup" xmlns:wpi="http://schemas.microsoft.com/office/word/2010/wordprocessingInk" xmlns:wne="http://schemas.microsoft.com/office/word/2006/wordml" xmlns:wps="http://schemas.microsoft.com/office/word/2010/wordprocessingShape" mc:Ignorable="w14 w15 w16se w16cid wp14">
+<w:hdr xmlns:wpc="http://schemas.microsoft.com/office/word/2010/wordprocessingCanvas" xmlns:mc="http://schemas.openxmlformats.org/markup-compatibility/2006" xmlns:o="urn:schemas-microsoft-com:office:office" xmlns:r="http://schemas.openxmlformats.org/officeDocument/2006/relationships" xmlns:m="http://schemas.openxmlformats.org/officeDocument/2006/math" xmlns:v="urn:schemas-microsoft-com:vml" xmlns:wp14="http://schemas.microsoft.com/office/word/2010/wordprocessingDrawing" xmlns:wp="http://schemas.openxmlformats.org/drawingml/2006/wordprocessingDrawing" xmlns:w10="urn:schemas-microsoft-com:office:word" xmlns:w="http://schemas.openxmlformats.org/wordprocessingml/2006/main" xmlns:w14="http://schemas.microsoft.com/office/word/2010/wordml" xmlns:w15="http://schemas.microsoft.com/office/word/2012/wordml" xmlns:wpg="http://schemas.microsoft.com/office/word/2010/wordprocessingGroup" xmlns:wpi="http://schemas.microsoft.com/office/word/2010/wordprocessingInk" xmlns:wne="http://schemas.microsoft.com/office/word/2006/wordml" xmlns:wps="http://schemas.microsoft.com/office/word/2010/wordprocessingShape" mc:Ignorable="w14 w15 wp14">
   <w:p>
     <w:pPr>
       <w:pStyle w:val="Header"/>
@@ -1872,7 +2249,7 @@
 </file>
 
 <file path=word/styles.xml><?xml version="1.0" encoding="utf-8"?>
-<w:styles xmlns:mc="http://schemas.openxmlformats.org/markup-compatibility/2006" xmlns:r="http://schemas.openxmlformats.org/officeDocument/2006/relationships" xmlns:w="http://schemas.openxmlformats.org/wordprocessingml/2006/main" xmlns:w14="http://schemas.microsoft.com/office/word/2010/wordml" xmlns:w15="http://schemas.microsoft.com/office/word/2012/wordml" xmlns:w16cid="http://schemas.microsoft.com/office/word/2016/wordml/cid" xmlns:w16se="http://schemas.microsoft.com/office/word/2015/wordml/symex" mc:Ignorable="w14 w15 w16se w16cid">
+<w:styles xmlns:mc="http://schemas.openxmlformats.org/markup-compatibility/2006" xmlns:r="http://schemas.openxmlformats.org/officeDocument/2006/relationships" xmlns:w="http://schemas.openxmlformats.org/wordprocessingml/2006/main" xmlns:w14="http://schemas.microsoft.com/office/word/2010/wordml" xmlns:w15="http://schemas.microsoft.com/office/word/2012/wordml" mc:Ignorable="w14 w15">
   <w:docDefaults>
     <w:rPrDefault>
       <w:rPr>
@@ -1888,7 +2265,7 @@
       </w:pPr>
     </w:pPrDefault>
   </w:docDefaults>
-  <w:latentStyles w:defLockedState="0" w:defUIPriority="99" w:defSemiHidden="0" w:defUnhideWhenUsed="0" w:defQFormat="0" w:count="375">
+  <w:latentStyles w:defLockedState="0" w:defUIPriority="99" w:defSemiHidden="0" w:defUnhideWhenUsed="0" w:defQFormat="0" w:count="371">
     <w:lsdException w:name="Normal" w:uiPriority="0" w:qFormat="1"/>
     <w:lsdException w:name="heading 1" w:uiPriority="9" w:qFormat="1"/>
     <w:lsdException w:name="heading 2" w:semiHidden="1" w:uiPriority="9" w:unhideWhenUsed="1" w:qFormat="1"/>
@@ -1994,6 +2371,7 @@
     <w:lsdException w:name="HTML Sample" w:semiHidden="1" w:unhideWhenUsed="1"/>
     <w:lsdException w:name="HTML Typewriter" w:semiHidden="1" w:unhideWhenUsed="1"/>
     <w:lsdException w:name="HTML Variable" w:semiHidden="1" w:unhideWhenUsed="1"/>
+    <w:lsdException w:name="Normal Table" w:semiHidden="1" w:unhideWhenUsed="1"/>
     <w:lsdException w:name="annotation subject" w:semiHidden="1" w:unhideWhenUsed="1"/>
     <w:lsdException w:name="No List" w:semiHidden="1" w:unhideWhenUsed="1"/>
     <w:lsdException w:name="Outline List 1" w:semiHidden="1" w:unhideWhenUsed="1"/>
@@ -2037,8 +2415,10 @@
     <w:lsdException w:name="Table Elegant" w:semiHidden="1" w:unhideWhenUsed="1"/>
     <w:lsdException w:name="Table Professional" w:semiHidden="1" w:unhideWhenUsed="1"/>
     <w:lsdException w:name="Table Subtle 1" w:semiHidden="1" w:unhideWhenUsed="1"/>
+    <w:lsdException w:name="Table Subtle 2" w:semiHidden="1" w:unhideWhenUsed="1"/>
     <w:lsdException w:name="Table Web 1" w:semiHidden="1" w:unhideWhenUsed="1"/>
     <w:lsdException w:name="Table Web 2" w:semiHidden="1" w:unhideWhenUsed="1"/>
+    <w:lsdException w:name="Table Web 3" w:semiHidden="1" w:unhideWhenUsed="1"/>
     <w:lsdException w:name="Balloon Text" w:semiHidden="1" w:unhideWhenUsed="1"/>
     <w:lsdException w:name="Table Grid" w:uiPriority="39"/>
     <w:lsdException w:name="Table Theme" w:semiHidden="1" w:unhideWhenUsed="1"/>
@@ -2257,10 +2637,6 @@
     <w:lsdException w:name="List Table 5 Dark Accent 6" w:uiPriority="50"/>
     <w:lsdException w:name="List Table 6 Colorful Accent 6" w:uiPriority="51"/>
     <w:lsdException w:name="List Table 7 Colorful Accent 6" w:uiPriority="52"/>
-    <w:lsdException w:name="Mention" w:semiHidden="1" w:unhideWhenUsed="1"/>
-    <w:lsdException w:name="Smart Hyperlink" w:semiHidden="1" w:unhideWhenUsed="1"/>
-    <w:lsdException w:name="Hashtag" w:semiHidden="1" w:unhideWhenUsed="1"/>
-    <w:lsdException w:name="Unresolved Mention" w:semiHidden="1" w:unhideWhenUsed="1"/>
   </w:latentStyles>
   <w:style w:type="paragraph" w:default="1" w:styleId="Normal">
     <w:name w:val="Normal"/>
@@ -2738,7 +3114,7 @@
 </file>
 
 <file path=customXml/itemProps1.xml><?xml version="1.0" encoding="utf-8"?>
-<ds:datastoreItem xmlns:ds="http://schemas.openxmlformats.org/officeDocument/2006/customXml" ds:itemID="{0C6C3072-0427-4B28-B0F1-12799F2E392A}">
+<ds:datastoreItem xmlns:ds="http://schemas.openxmlformats.org/officeDocument/2006/customXml" ds:itemID="{4A2164C8-9C24-4786-91CB-7EA0CA4BA388}">
   <ds:schemaRefs>
     <ds:schemaRef ds:uri="http://schemas.openxmlformats.org/officeDocument/2006/bibliography"/>
   </ds:schemaRefs>

</xml_diff>

<commit_message>
Major changes to report and project.
</commit_message>
<xml_diff>
--- a/PCG Report OLD.docx
+++ b/PCG Report OLD.docx
@@ -1,6 +1,6 @@
 
 <file path=word/document.xml><?xml version="1.0" encoding="utf-8"?>
-<w:document xmlns:wpc="http://schemas.microsoft.com/office/word/2010/wordprocessingCanvas" xmlns:mc="http://schemas.openxmlformats.org/markup-compatibility/2006" xmlns:o="urn:schemas-microsoft-com:office:office" xmlns:r="http://schemas.openxmlformats.org/officeDocument/2006/relationships" xmlns:m="http://schemas.openxmlformats.org/officeDocument/2006/math" xmlns:v="urn:schemas-microsoft-com:vml" xmlns:wp14="http://schemas.microsoft.com/office/word/2010/wordprocessingDrawing" xmlns:wp="http://schemas.openxmlformats.org/drawingml/2006/wordprocessingDrawing" xmlns:w10="urn:schemas-microsoft-com:office:word" xmlns:w="http://schemas.openxmlformats.org/wordprocessingml/2006/main" xmlns:w14="http://schemas.microsoft.com/office/word/2010/wordml" xmlns:w15="http://schemas.microsoft.com/office/word/2012/wordml" xmlns:wpg="http://schemas.microsoft.com/office/word/2010/wordprocessingGroup" xmlns:wpi="http://schemas.microsoft.com/office/word/2010/wordprocessingInk" xmlns:wne="http://schemas.microsoft.com/office/word/2006/wordml" xmlns:wps="http://schemas.microsoft.com/office/word/2010/wordprocessingShape" mc:Ignorable="w14 w15 wp14">
+<w:document xmlns:wpc="http://schemas.microsoft.com/office/word/2010/wordprocessingCanvas" xmlns:cx="http://schemas.microsoft.com/office/drawing/2014/chartex" xmlns:cx1="http://schemas.microsoft.com/office/drawing/2015/9/8/chartex" xmlns:cx2="http://schemas.microsoft.com/office/drawing/2015/10/21/chartex" xmlns:cx3="http://schemas.microsoft.com/office/drawing/2016/5/9/chartex" xmlns:cx4="http://schemas.microsoft.com/office/drawing/2016/5/10/chartex" xmlns:cx5="http://schemas.microsoft.com/office/drawing/2016/5/11/chartex" xmlns:cx6="http://schemas.microsoft.com/office/drawing/2016/5/12/chartex" xmlns:cx7="http://schemas.microsoft.com/office/drawing/2016/5/13/chartex" xmlns:cx8="http://schemas.microsoft.com/office/drawing/2016/5/14/chartex" xmlns:mc="http://schemas.openxmlformats.org/markup-compatibility/2006" xmlns:aink="http://schemas.microsoft.com/office/drawing/2016/ink" xmlns:am3d="http://schemas.microsoft.com/office/drawing/2017/model3d" xmlns:o="urn:schemas-microsoft-com:office:office" xmlns:r="http://schemas.openxmlformats.org/officeDocument/2006/relationships" xmlns:m="http://schemas.openxmlformats.org/officeDocument/2006/math" xmlns:v="urn:schemas-microsoft-com:vml" xmlns:wp14="http://schemas.microsoft.com/office/word/2010/wordprocessingDrawing" xmlns:wp="http://schemas.openxmlformats.org/drawingml/2006/wordprocessingDrawing" xmlns:w10="urn:schemas-microsoft-com:office:word" xmlns:w="http://schemas.openxmlformats.org/wordprocessingml/2006/main" xmlns:w14="http://schemas.microsoft.com/office/word/2010/wordml" xmlns:w15="http://schemas.microsoft.com/office/word/2012/wordml" xmlns:w16cid="http://schemas.microsoft.com/office/word/2016/wordml/cid" xmlns:w16se="http://schemas.microsoft.com/office/word/2015/wordml/symex" xmlns:wpg="http://schemas.microsoft.com/office/word/2010/wordprocessingGroup" xmlns:wpi="http://schemas.microsoft.com/office/word/2010/wordprocessingInk" xmlns:wne="http://schemas.microsoft.com/office/word/2006/wordml" xmlns:wps="http://schemas.microsoft.com/office/word/2010/wordprocessingShape" mc:Ignorable="w14 w15 w16se w16cid wp14">
   <w:body>
     <w:p>
       <w:pPr>
@@ -750,10 +750,12 @@
       </w:r>
     </w:p>
     <w:p>
+      <w:bookmarkStart w:id="0" w:name="_Hlk512858241"/>
       <w:r>
         <w:t>While this now looks acceptable for a planetary atmosphere, I was curious to combine the two noise generation methods together to see if it produced an even more realistic effect (See Figure 7).</w:t>
       </w:r>
     </w:p>
+    <w:bookmarkEnd w:id="0"/>
     <w:p>
       <w:pPr>
         <w:jc w:val="center"/>
@@ -820,6 +822,7 @@
           <w:i/>
         </w:rPr>
       </w:pPr>
+      <w:bookmarkStart w:id="1" w:name="_Hlk512858249"/>
       <w:r>
         <w:rPr>
           <w:i/>
@@ -828,6 +831,8 @@
       </w:r>
     </w:p>
     <w:p>
+      <w:bookmarkStart w:id="2" w:name="_Hlk512858258"/>
+      <w:bookmarkEnd w:id="1"/>
       <w:r>
         <w:t xml:space="preserve">This method of atmospheric creation results in a thicker, </w:t>
       </w:r>
@@ -850,6 +855,7 @@
         <w:t xml:space="preserve">techniques can be used to create different types of planets, based on the probability system which is augmented by a planet’s distance from the star of the solar system. </w:t>
       </w:r>
     </w:p>
+    <w:bookmarkEnd w:id="2"/>
     <w:p>
       <w:r>
         <w:t xml:space="preserve">For the planet’s terrain, my original plan was to use noise to augment the vertices of the planets to give them terrain. I then realised that this approach is </w:t>
@@ -935,6 +941,7 @@
           <w:i/>
         </w:rPr>
       </w:pPr>
+      <w:bookmarkStart w:id="3" w:name="_Hlk512860053"/>
       <w:r>
         <w:rPr>
           <w:i/>
@@ -943,6 +950,8 @@
       </w:r>
     </w:p>
     <w:p>
+      <w:bookmarkStart w:id="4" w:name="_Hlk512860059"/>
+      <w:bookmarkEnd w:id="3"/>
       <w:r>
         <w:lastRenderedPageBreak/>
         <w:t>By creating these planets procedurally</w:t>
@@ -957,6 +966,7 @@
         <w:t xml:space="preserve">a large number of possible combinations meaning that each planet will be different from each other. The noise also produced a realistic looking atmosphere that would have taken a large amount of time to produce one atmospheric texture manually. Whereas procedural generation allows for much faster creation of the same effect with a potentially infinite number of possible variances. </w:t>
       </w:r>
     </w:p>
+    <w:bookmarkEnd w:id="4"/>
     <w:p>
       <w:r>
         <w:t xml:space="preserve">With this </w:t>
@@ -981,6 +991,7 @@
       </w:r>
     </w:p>
     <w:p>
+      <w:bookmarkStart w:id="5" w:name="_Hlk512861230"/>
       <w:r>
         <w:t>For the guards/fighters a base shape was created for the modular parts to be placed upon (See Figure 9)</w:t>
       </w:r>
@@ -988,6 +999,7 @@
         <w:t>.</w:t>
       </w:r>
     </w:p>
+    <w:bookmarkEnd w:id="5"/>
     <w:p>
       <w:pPr>
         <w:jc w:val="center"/>
@@ -1054,6 +1066,7 @@
           <w:i/>
         </w:rPr>
       </w:pPr>
+      <w:bookmarkStart w:id="6" w:name="_Hlk512861248"/>
       <w:r>
         <w:rPr>
           <w:i/>
@@ -1062,6 +1075,8 @@
       </w:r>
     </w:p>
     <w:p>
+      <w:bookmarkStart w:id="7" w:name="_Hlk512861259"/>
+      <w:bookmarkEnd w:id="6"/>
       <w:r>
         <w:t>The fighter base is then created as a prefab with multiple empty game object “nodes” attached to it in predefined positions</w:t>
       </w:r>
@@ -1084,6 +1099,7 @@
         <w:t>.</w:t>
       </w:r>
     </w:p>
+    <w:bookmarkEnd w:id="7"/>
     <w:p>
       <w:pPr>
         <w:jc w:val="center"/>
@@ -1093,6 +1109,7 @@
       </w:r>
     </w:p>
     <w:p>
+      <w:bookmarkStart w:id="8" w:name="_Hlk512861796"/>
       <w:r>
         <w:t xml:space="preserve">The colony ships are created differently from their fighter/guard counterparts, I used an odd/even number system that was previously intended </w:t>
       </w:r>
@@ -1100,6 +1117,7 @@
         <w:t>to be used on a moonbase system for this assignment that failed to work correctly. In this instance the odd/even system worked to create effect, creating the different parts needed to create the moonbase in a sequential manner, but the placement of the buildings did not work as intended and such this system was scrapped. I then realised that this system could be implemented to generate the colony ships from parts I had modelled in blender (See Figure 10).</w:t>
       </w:r>
     </w:p>
+    <w:bookmarkEnd w:id="8"/>
     <w:p>
       <w:pPr>
         <w:jc w:val="center"/>
@@ -1167,6 +1185,7 @@
       <w:pPr>
         <w:jc w:val="center"/>
       </w:pPr>
+      <w:bookmarkStart w:id="9" w:name="_Hlk512862439"/>
       <w:r>
         <w:rPr>
           <w:i/>
@@ -1175,6 +1194,8 @@
       </w:r>
     </w:p>
     <w:p>
+      <w:bookmarkStart w:id="10" w:name="_Hlk512862460"/>
+      <w:bookmarkEnd w:id="9"/>
       <w:r>
         <w:t>The odd/even system means that for every odd number a connection must be placed and every even number means a module must be placed. The module type depends on a simple probability variable that is randomly assigned each loop of the colony ship build. The first number of the loop will always be one of two cockpit models and the final number will always be</w:t>
       </w:r>
@@ -1182,6 +1203,7 @@
         <w:t xml:space="preserve"> an engine module, combined this creates the colony ships with a good level of variance (See Figure 11).</w:t>
       </w:r>
     </w:p>
+    <w:bookmarkEnd w:id="10"/>
     <w:p>
       <w:pPr>
         <w:jc w:val="center"/>
@@ -1305,6 +1327,7 @@
           <w:i/>
         </w:rPr>
       </w:pPr>
+      <w:bookmarkStart w:id="11" w:name="_Hlk512862483"/>
       <w:r>
         <w:rPr>
           <w:i/>
@@ -1312,14 +1335,16 @@
         <w:t>Figure 11: Two colony ships made with the colony ship generator.</w:t>
       </w:r>
     </w:p>
-    <w:p>
-      <w:pPr>
-        <w:rPr>
-          <w:i/>
-        </w:rPr>
-      </w:pPr>
-    </w:p>
-    <w:p>
+    <w:bookmarkEnd w:id="11"/>
+    <w:p>
+      <w:pPr>
+        <w:rPr>
+          <w:i/>
+        </w:rPr>
+      </w:pPr>
+    </w:p>
+    <w:p>
+      <w:bookmarkStart w:id="12" w:name="_Hlk512862498"/>
       <w:r>
         <w:lastRenderedPageBreak/>
         <w:t>This system is now able to produce a potentially infinite number of colony ships which all vary in visual appearance</w:t>
@@ -1374,6 +1399,7 @@
         <w:t>.</w:t>
       </w:r>
     </w:p>
+    <w:bookmarkEnd w:id="12"/>
     <w:p>
       <w:pPr>
         <w:jc w:val="center"/>
@@ -1440,6 +1466,7 @@
           <w:i/>
         </w:rPr>
       </w:pPr>
+      <w:bookmarkStart w:id="13" w:name="_Hlk512863035"/>
       <w:r>
         <w:rPr>
           <w:i/>
@@ -1448,6 +1475,8 @@
       </w:r>
     </w:p>
     <w:p>
+      <w:bookmarkStart w:id="14" w:name="_Hlk512863047"/>
+      <w:bookmarkEnd w:id="13"/>
       <w:r>
         <w:t xml:space="preserve">To get the fleet to move as a coherent unit, the first action taken was to move the parent object towards the target, moving the individual ships along with it. While this implementation did work, it made the fleet feel </w:t>
       </w:r>
@@ -1476,6 +1505,7 @@
         <w:t xml:space="preserve">. </w:t>
       </w:r>
     </w:p>
+    <w:bookmarkEnd w:id="14"/>
     <w:p>
       <w:pPr>
         <w:jc w:val="center"/>
@@ -1543,12 +1573,88 @@
           <w:i/>
         </w:rPr>
       </w:pPr>
+      <w:bookmarkStart w:id="15" w:name="_Hlk512863059"/>
       <w:r>
         <w:rPr>
           <w:i/>
         </w:rPr>
         <w:t>Figure 13: The fleet now with boids algorithm implemented, they now move as a more coherent unit.</w:t>
       </w:r>
+    </w:p>
+    <w:bookmarkEnd w:id="15"/>
+    <w:p/>
+    <w:p>
+      <w:r>
+        <w:t xml:space="preserve">Bevins, J. (2003) </w:t>
+      </w:r>
+      <w:r>
+        <w:rPr>
+          <w:i/>
+        </w:rPr>
+        <w:t xml:space="preserve">LibNoise </w:t>
+      </w:r>
+      <w:r>
+        <w:t xml:space="preserve">[coherent noise-generating library]. Available from </w:t>
+      </w:r>
+      <w:hyperlink r:id="rId21" w:history="1">
+        <w:r>
+          <w:rPr>
+            <w:rStyle w:val="Hyperlink"/>
+          </w:rPr>
+          <w:t>http://libnoise.sourceforge.net/</w:t>
+        </w:r>
+      </w:hyperlink>
+      <w:r>
+        <w:t xml:space="preserve"> [accessed 29</w:t>
+      </w:r>
+      <w:r>
+        <w:rPr>
+          <w:vertAlign w:val="superscript"/>
+        </w:rPr>
+        <w:t>th</w:t>
+      </w:r>
+      <w:r>
+        <w:t xml:space="preserve"> April 2018].</w:t>
+      </w:r>
+    </w:p>
+    <w:p>
+      <w:r>
+        <w:t xml:space="preserve">Mendez, J.R. (2010) </w:t>
+      </w:r>
+      <w:proofErr w:type="spellStart"/>
+      <w:r>
+        <w:rPr>
+          <w:i/>
+        </w:rPr>
+        <w:t>LibNoise.Unity</w:t>
+      </w:r>
+      <w:proofErr w:type="spellEnd"/>
+      <w:r>
+        <w:t xml:space="preserve"> [</w:t>
+      </w:r>
+      <w:proofErr w:type="spellStart"/>
+      <w:r>
+        <w:t>UnityPackage</w:t>
+      </w:r>
+      <w:proofErr w:type="spellEnd"/>
+      <w:r>
+        <w:t xml:space="preserve">]. Available from </w:t>
+      </w:r>
+      <w:hyperlink r:id="rId22" w:history="1">
+        <w:r>
+          <w:rPr>
+            <w:rStyle w:val="Hyperlink"/>
+          </w:rPr>
+          <w:t>https://github.com/ricardojmendez/LibNoise.Unity</w:t>
+        </w:r>
+      </w:hyperlink>
+      <w:r>
+        <w:t xml:space="preserve"> [accessed 29th April 2018].</w:t>
+      </w:r>
+    </w:p>
+    <w:p>
+      <w:bookmarkStart w:id="16" w:name="_GoBack"/>
+      <w:bookmarkEnd w:id="16"/>
     </w:p>
     <w:p/>
     <w:p/>
@@ -1556,20 +1662,19 @@
     <w:p/>
     <w:p/>
     <w:p/>
+    <w:p>
+      <w:r>
+        <w:t>Perlin cloud atmosphere based on distance, do multiple layers for thicker atmospheres, distance from star affects probability of size, ter</w:t>
+      </w:r>
+      <w:r>
+        <w:t xml:space="preserve">rain jaggedness, colour, moons. Galaxy stars brightness affected by how close they are from the centre of the galaxy. </w:t>
+      </w:r>
+    </w:p>
     <w:p/>
     <w:p/>
     <w:p>
       <w:r>
-        <w:t>Perlin cloud atmosphere based on distance, do multiple layers for thicker atmospheres, distance from star affects probability of size, ter</w:t>
-      </w:r>
-      <w:r>
-        <w:t xml:space="preserve">rain jaggedness, colour, moons. Galaxy stars brightness affected by how close they are from the centre of the galaxy. </w:t>
-      </w:r>
-    </w:p>
-    <w:p/>
-    <w:p/>
-    <w:p>
-      <w:r>
+        <w:lastRenderedPageBreak/>
         <w:t xml:space="preserve">Ships move along empty </w:t>
       </w:r>
       <w:proofErr w:type="spellStart"/>
@@ -1594,12 +1699,12 @@
           <w:sz w:val="28"/>
         </w:rPr>
       </w:pPr>
+      <w:bookmarkStart w:id="17" w:name="_Hlk512863077"/>
       <w:r>
         <w:rPr>
           <w:b/>
           <w:sz w:val="28"/>
         </w:rPr>
-        <w:lastRenderedPageBreak/>
         <w:t>Testing</w:t>
       </w:r>
     </w:p>
@@ -1692,8 +1797,8 @@
             <v:path o:extrusionok="f" gradientshapeok="t" o:connecttype="rect"/>
             <o:lock v:ext="edit" aspectratio="t"/>
           </v:shapetype>
-          <v:shape id="_x0000_i1025" type="#_x0000_t75" style="width:451.5pt;height:60pt">
-            <v:imagedata r:id="rId21" o:title="Screenshot_4"/>
+          <v:shape id="_x0000_i1025" type="#_x0000_t75" style="width:453.75pt;height:57.75pt">
+            <v:imagedata r:id="rId23" o:title="Screenshot_4"/>
           </v:shape>
         </w:pict>
       </w:r>
@@ -1730,8 +1835,8 @@
           <w:i/>
         </w:rPr>
         <w:pict w14:anchorId="4182B7BE">
-          <v:shape id="_x0000_i1026" type="#_x0000_t75" style="width:450.75pt;height:54pt">
-            <v:imagedata r:id="rId22" o:title="Screenshot_3"/>
+          <v:shape id="_x0000_i1026" type="#_x0000_t75" style="width:453.75pt;height:57.75pt">
+            <v:imagedata r:id="rId24" o:title="Screenshot_3"/>
           </v:shape>
         </w:pict>
       </w:r>
@@ -1774,8 +1879,8 @@
           <w:i/>
         </w:rPr>
         <w:pict w14:anchorId="540439B9">
-          <v:shape id="_x0000_i1029" type="#_x0000_t75" style="width:450.75pt;height:51pt">
-            <v:imagedata r:id="rId23" o:title="Screenshot_9"/>
+          <v:shape id="_x0000_i1027" type="#_x0000_t75" style="width:453.75pt;height:50.25pt">
+            <v:imagedata r:id="rId25" o:title="Screenshot_9"/>
           </v:shape>
         </w:pict>
       </w:r>
@@ -1791,13 +1896,7 @@
         <w:rPr>
           <w:i/>
         </w:rPr>
-        <w:t>Figure 16</w:t>
-      </w:r>
-      <w:r>
-        <w:rPr>
-          <w:i/>
-        </w:rPr>
-        <w:t xml:space="preserve">: Barren surfaces created with frequency range (0.4, 0.8 (default)) being constrained to the </w:t>
+        <w:t xml:space="preserve">Figure 16: Barren surfaces created with frequency range (0.4, 0.8 (default)) being constrained to the </w:t>
       </w:r>
       <w:r>
         <w:rPr>
@@ -1847,8 +1946,8 @@
       </w:pPr>
       <w:r>
         <w:pict w14:anchorId="17FC5FC5">
-          <v:shape id="_x0000_i1027" type="#_x0000_t75" style="width:450.75pt;height:61.5pt">
-            <v:imagedata r:id="rId24" o:title="Screenshot_7"/>
+          <v:shape id="_x0000_i1028" type="#_x0000_t75" style="width:453.75pt;height:64.55pt">
+            <v:imagedata r:id="rId26" o:title="Screenshot_7"/>
           </v:shape>
         </w:pict>
       </w:r>
@@ -1862,6 +1961,7 @@
         <w:rPr>
           <w:i/>
         </w:rPr>
+        <w:lastRenderedPageBreak/>
         <w:t xml:space="preserve">Figure </w:t>
       </w:r>
       <w:r>
@@ -1878,8 +1978,8 @@
       </w:r>
       <w:r>
         <w:pict w14:anchorId="5CA33319">
-          <v:shape id="_x0000_i1028" type="#_x0000_t75" style="width:450.75pt;height:45pt;mso-position-horizontal:absolute;mso-position-horizontal-relative:text;mso-position-vertical:absolute;mso-position-vertical-relative:text" wrapcoords="-36 0 -36 21240 21600 21240 21600 0 -36 0" o:allowoverlap="f">
-            <v:imagedata r:id="rId25" o:title="Screenshot_8" croptop="13185f" cropbottom="16392f"/>
+          <v:shape id="_x0000_i1029" type="#_x0000_t75" style="width:453.05pt;height:43.45pt;mso-position-horizontal:absolute;mso-position-horizontal-relative:text;mso-position-vertical:absolute;mso-position-vertical-relative:text" wrapcoords="-36 0 -36 21240 21600 21240 21600 0 -36 0" o:allowoverlap="f">
+            <v:imagedata r:id="rId27" o:title="Screenshot_8" croptop="13185f" cropbottom="16392f"/>
           </v:shape>
         </w:pict>
       </w:r>
@@ -1913,7 +2013,6 @@
     </w:p>
     <w:p>
       <w:r>
-        <w:lastRenderedPageBreak/>
         <w:t xml:space="preserve">After all planetary texture subsystems were thoroughly tested for erroneous results, the placement of the planets was tested to ensure planets would not collide with each other. </w:t>
       </w:r>
     </w:p>
@@ -1931,8 +2030,8 @@
     <w:p>
       <w:r>
         <w:pict w14:anchorId="63CD4380">
-          <v:shape id="_x0000_i1030" type="#_x0000_t75" style="width:450.75pt;height:51pt">
-            <v:imagedata r:id="rId26" o:title="Screenshot_1"/>
+          <v:shape id="_x0000_i1030" type="#_x0000_t75" style="width:453.75pt;height:50.25pt">
+            <v:imagedata r:id="rId28" o:title="Screenshot_1"/>
           </v:shape>
         </w:pict>
       </w:r>
@@ -1965,8 +2064,8 @@
     <w:p>
       <w:r>
         <w:pict w14:anchorId="1F1B071C">
-          <v:shape id="_x0000_i1031" type="#_x0000_t75" style="width:450.75pt;height:90.75pt">
-            <v:imagedata r:id="rId27" o:title="Screenshot_2"/>
+          <v:shape id="_x0000_i1031" type="#_x0000_t75" style="width:453.05pt;height:93.75pt">
+            <v:imagedata r:id="rId29" o:title="Screenshot_2"/>
           </v:shape>
         </w:pict>
       </w:r>
@@ -2029,12 +2128,11 @@
       <w:r>
         <w:t xml:space="preserve">This module has also highlighted my ability to problem solve is lacking to some degree, it has taught me the importance of understanding the different tools that are available to me and the ways in which tools can be used creatively and sometimes used outside of their designed use case, to solve problems in an inventive way. </w:t>
       </w:r>
-      <w:bookmarkStart w:id="0" w:name="_GoBack"/>
-      <w:bookmarkEnd w:id="0"/>
+      <w:bookmarkEnd w:id="17"/>
     </w:p>
     <w:sectPr>
-      <w:headerReference w:type="default" r:id="rId28"/>
-      <w:footerReference w:type="default" r:id="rId29"/>
+      <w:headerReference w:type="default" r:id="rId30"/>
+      <w:footerReference w:type="default" r:id="rId31"/>
       <w:pgSz w:w="11906" w:h="16838"/>
       <w:pgMar w:top="1440" w:right="1440" w:bottom="1440" w:left="1440" w:header="708" w:footer="708" w:gutter="0"/>
       <w:cols w:space="708"/>
@@ -2045,7 +2143,7 @@
 </file>
 
 <file path=word/endnotes.xml><?xml version="1.0" encoding="utf-8"?>
-<w:endnotes xmlns:wpc="http://schemas.microsoft.com/office/word/2010/wordprocessingCanvas" xmlns:mc="http://schemas.openxmlformats.org/markup-compatibility/2006" xmlns:o="urn:schemas-microsoft-com:office:office" xmlns:r="http://schemas.openxmlformats.org/officeDocument/2006/relationships" xmlns:m="http://schemas.openxmlformats.org/officeDocument/2006/math" xmlns:v="urn:schemas-microsoft-com:vml" xmlns:wp14="http://schemas.microsoft.com/office/word/2010/wordprocessingDrawing" xmlns:wp="http://schemas.openxmlformats.org/drawingml/2006/wordprocessingDrawing" xmlns:w10="urn:schemas-microsoft-com:office:word" xmlns:w="http://schemas.openxmlformats.org/wordprocessingml/2006/main" xmlns:w14="http://schemas.microsoft.com/office/word/2010/wordml" xmlns:w15="http://schemas.microsoft.com/office/word/2012/wordml" xmlns:wpg="http://schemas.microsoft.com/office/word/2010/wordprocessingGroup" xmlns:wpi="http://schemas.microsoft.com/office/word/2010/wordprocessingInk" xmlns:wne="http://schemas.microsoft.com/office/word/2006/wordml" xmlns:wps="http://schemas.microsoft.com/office/word/2010/wordprocessingShape" mc:Ignorable="w14 w15 wp14">
+<w:endnotes xmlns:wpc="http://schemas.microsoft.com/office/word/2010/wordprocessingCanvas" xmlns:cx="http://schemas.microsoft.com/office/drawing/2014/chartex" xmlns:cx1="http://schemas.microsoft.com/office/drawing/2015/9/8/chartex" xmlns:cx2="http://schemas.microsoft.com/office/drawing/2015/10/21/chartex" xmlns:cx3="http://schemas.microsoft.com/office/drawing/2016/5/9/chartex" xmlns:cx4="http://schemas.microsoft.com/office/drawing/2016/5/10/chartex" xmlns:cx5="http://schemas.microsoft.com/office/drawing/2016/5/11/chartex" xmlns:cx6="http://schemas.microsoft.com/office/drawing/2016/5/12/chartex" xmlns:cx7="http://schemas.microsoft.com/office/drawing/2016/5/13/chartex" xmlns:cx8="http://schemas.microsoft.com/office/drawing/2016/5/14/chartex" xmlns:mc="http://schemas.openxmlformats.org/markup-compatibility/2006" xmlns:aink="http://schemas.microsoft.com/office/drawing/2016/ink" xmlns:am3d="http://schemas.microsoft.com/office/drawing/2017/model3d" xmlns:o="urn:schemas-microsoft-com:office:office" xmlns:r="http://schemas.openxmlformats.org/officeDocument/2006/relationships" xmlns:m="http://schemas.openxmlformats.org/officeDocument/2006/math" xmlns:v="urn:schemas-microsoft-com:vml" xmlns:wp14="http://schemas.microsoft.com/office/word/2010/wordprocessingDrawing" xmlns:wp="http://schemas.openxmlformats.org/drawingml/2006/wordprocessingDrawing" xmlns:w10="urn:schemas-microsoft-com:office:word" xmlns:w="http://schemas.openxmlformats.org/wordprocessingml/2006/main" xmlns:w14="http://schemas.microsoft.com/office/word/2010/wordml" xmlns:w15="http://schemas.microsoft.com/office/word/2012/wordml" xmlns:w16cid="http://schemas.microsoft.com/office/word/2016/wordml/cid" xmlns:w16se="http://schemas.microsoft.com/office/word/2015/wordml/symex" xmlns:wpg="http://schemas.microsoft.com/office/word/2010/wordprocessingGroup" xmlns:wpi="http://schemas.microsoft.com/office/word/2010/wordprocessingInk" xmlns:wne="http://schemas.microsoft.com/office/word/2006/wordml" xmlns:wps="http://schemas.microsoft.com/office/word/2010/wordprocessingShape" mc:Ignorable="w14 w15 w16se w16cid wp14">
   <w:endnote w:type="separator" w:id="-1">
     <w:p>
       <w:pPr>
@@ -2070,7 +2168,7 @@
 </file>
 
 <file path=word/footer1.xml><?xml version="1.0" encoding="utf-8"?>
-<w:ftr xmlns:wpc="http://schemas.microsoft.com/office/word/2010/wordprocessingCanvas" xmlns:mc="http://schemas.openxmlformats.org/markup-compatibility/2006" xmlns:o="urn:schemas-microsoft-com:office:office" xmlns:r="http://schemas.openxmlformats.org/officeDocument/2006/relationships" xmlns:m="http://schemas.openxmlformats.org/officeDocument/2006/math" xmlns:v="urn:schemas-microsoft-com:vml" xmlns:wp14="http://schemas.microsoft.com/office/word/2010/wordprocessingDrawing" xmlns:wp="http://schemas.openxmlformats.org/drawingml/2006/wordprocessingDrawing" xmlns:w10="urn:schemas-microsoft-com:office:word" xmlns:w="http://schemas.openxmlformats.org/wordprocessingml/2006/main" xmlns:w14="http://schemas.microsoft.com/office/word/2010/wordml" xmlns:w15="http://schemas.microsoft.com/office/word/2012/wordml" xmlns:wpg="http://schemas.microsoft.com/office/word/2010/wordprocessingGroup" xmlns:wpi="http://schemas.microsoft.com/office/word/2010/wordprocessingInk" xmlns:wne="http://schemas.microsoft.com/office/word/2006/wordml" xmlns:wps="http://schemas.microsoft.com/office/word/2010/wordprocessingShape" mc:Ignorable="w14 w15 wp14">
+<w:ftr xmlns:wpc="http://schemas.microsoft.com/office/word/2010/wordprocessingCanvas" xmlns:cx="http://schemas.microsoft.com/office/drawing/2014/chartex" xmlns:cx1="http://schemas.microsoft.com/office/drawing/2015/9/8/chartex" xmlns:cx2="http://schemas.microsoft.com/office/drawing/2015/10/21/chartex" xmlns:cx3="http://schemas.microsoft.com/office/drawing/2016/5/9/chartex" xmlns:cx4="http://schemas.microsoft.com/office/drawing/2016/5/10/chartex" xmlns:cx5="http://schemas.microsoft.com/office/drawing/2016/5/11/chartex" xmlns:cx6="http://schemas.microsoft.com/office/drawing/2016/5/12/chartex" xmlns:cx7="http://schemas.microsoft.com/office/drawing/2016/5/13/chartex" xmlns:cx8="http://schemas.microsoft.com/office/drawing/2016/5/14/chartex" xmlns:mc="http://schemas.openxmlformats.org/markup-compatibility/2006" xmlns:aink="http://schemas.microsoft.com/office/drawing/2016/ink" xmlns:am3d="http://schemas.microsoft.com/office/drawing/2017/model3d" xmlns:o="urn:schemas-microsoft-com:office:office" xmlns:r="http://schemas.openxmlformats.org/officeDocument/2006/relationships" xmlns:m="http://schemas.openxmlformats.org/officeDocument/2006/math" xmlns:v="urn:schemas-microsoft-com:vml" xmlns:wp14="http://schemas.microsoft.com/office/word/2010/wordprocessingDrawing" xmlns:wp="http://schemas.openxmlformats.org/drawingml/2006/wordprocessingDrawing" xmlns:w10="urn:schemas-microsoft-com:office:word" xmlns:w="http://schemas.openxmlformats.org/wordprocessingml/2006/main" xmlns:w14="http://schemas.microsoft.com/office/word/2010/wordml" xmlns:w15="http://schemas.microsoft.com/office/word/2012/wordml" xmlns:w16cid="http://schemas.microsoft.com/office/word/2016/wordml/cid" xmlns:w16se="http://schemas.microsoft.com/office/word/2015/wordml/symex" xmlns:wpg="http://schemas.microsoft.com/office/word/2010/wordprocessingGroup" xmlns:wpi="http://schemas.microsoft.com/office/word/2010/wordprocessingInk" xmlns:wne="http://schemas.microsoft.com/office/word/2006/wordml" xmlns:wps="http://schemas.microsoft.com/office/word/2010/wordprocessingShape" mc:Ignorable="w14 w15 w16se w16cid wp14">
   <w:sdt>
     <w:sdtPr>
       <w:id w:val="1542553243"/>
@@ -2211,7 +2309,7 @@
 </file>
 
 <file path=word/footnotes.xml><?xml version="1.0" encoding="utf-8"?>
-<w:footnotes xmlns:wpc="http://schemas.microsoft.com/office/word/2010/wordprocessingCanvas" xmlns:mc="http://schemas.openxmlformats.org/markup-compatibility/2006" xmlns:o="urn:schemas-microsoft-com:office:office" xmlns:r="http://schemas.openxmlformats.org/officeDocument/2006/relationships" xmlns:m="http://schemas.openxmlformats.org/officeDocument/2006/math" xmlns:v="urn:schemas-microsoft-com:vml" xmlns:wp14="http://schemas.microsoft.com/office/word/2010/wordprocessingDrawing" xmlns:wp="http://schemas.openxmlformats.org/drawingml/2006/wordprocessingDrawing" xmlns:w10="urn:schemas-microsoft-com:office:word" xmlns:w="http://schemas.openxmlformats.org/wordprocessingml/2006/main" xmlns:w14="http://schemas.microsoft.com/office/word/2010/wordml" xmlns:w15="http://schemas.microsoft.com/office/word/2012/wordml" xmlns:wpg="http://schemas.microsoft.com/office/word/2010/wordprocessingGroup" xmlns:wpi="http://schemas.microsoft.com/office/word/2010/wordprocessingInk" xmlns:wne="http://schemas.microsoft.com/office/word/2006/wordml" xmlns:wps="http://schemas.microsoft.com/office/word/2010/wordprocessingShape" mc:Ignorable="w14 w15 wp14">
+<w:footnotes xmlns:wpc="http://schemas.microsoft.com/office/word/2010/wordprocessingCanvas" xmlns:cx="http://schemas.microsoft.com/office/drawing/2014/chartex" xmlns:cx1="http://schemas.microsoft.com/office/drawing/2015/9/8/chartex" xmlns:cx2="http://schemas.microsoft.com/office/drawing/2015/10/21/chartex" xmlns:cx3="http://schemas.microsoft.com/office/drawing/2016/5/9/chartex" xmlns:cx4="http://schemas.microsoft.com/office/drawing/2016/5/10/chartex" xmlns:cx5="http://schemas.microsoft.com/office/drawing/2016/5/11/chartex" xmlns:cx6="http://schemas.microsoft.com/office/drawing/2016/5/12/chartex" xmlns:cx7="http://schemas.microsoft.com/office/drawing/2016/5/13/chartex" xmlns:cx8="http://schemas.microsoft.com/office/drawing/2016/5/14/chartex" xmlns:mc="http://schemas.openxmlformats.org/markup-compatibility/2006" xmlns:aink="http://schemas.microsoft.com/office/drawing/2016/ink" xmlns:am3d="http://schemas.microsoft.com/office/drawing/2017/model3d" xmlns:o="urn:schemas-microsoft-com:office:office" xmlns:r="http://schemas.openxmlformats.org/officeDocument/2006/relationships" xmlns:m="http://schemas.openxmlformats.org/officeDocument/2006/math" xmlns:v="urn:schemas-microsoft-com:vml" xmlns:wp14="http://schemas.microsoft.com/office/word/2010/wordprocessingDrawing" xmlns:wp="http://schemas.openxmlformats.org/drawingml/2006/wordprocessingDrawing" xmlns:w10="urn:schemas-microsoft-com:office:word" xmlns:w="http://schemas.openxmlformats.org/wordprocessingml/2006/main" xmlns:w14="http://schemas.microsoft.com/office/word/2010/wordml" xmlns:w15="http://schemas.microsoft.com/office/word/2012/wordml" xmlns:w16cid="http://schemas.microsoft.com/office/word/2016/wordml/cid" xmlns:w16se="http://schemas.microsoft.com/office/word/2015/wordml/symex" xmlns:wpg="http://schemas.microsoft.com/office/word/2010/wordprocessingGroup" xmlns:wpi="http://schemas.microsoft.com/office/word/2010/wordprocessingInk" xmlns:wne="http://schemas.microsoft.com/office/word/2006/wordml" xmlns:wps="http://schemas.microsoft.com/office/word/2010/wordprocessingShape" mc:Ignorable="w14 w15 w16se w16cid wp14">
   <w:footnote w:type="separator" w:id="-1">
     <w:p>
       <w:pPr>
@@ -2236,7 +2334,7 @@
 </file>
 
 <file path=word/header1.xml><?xml version="1.0" encoding="utf-8"?>
-<w:hdr xmlns:wpc="http://schemas.microsoft.com/office/word/2010/wordprocessingCanvas" xmlns:mc="http://schemas.openxmlformats.org/markup-compatibility/2006" xmlns:o="urn:schemas-microsoft-com:office:office" xmlns:r="http://schemas.openxmlformats.org/officeDocument/2006/relationships" xmlns:m="http://schemas.openxmlformats.org/officeDocument/2006/math" xmlns:v="urn:schemas-microsoft-com:vml" xmlns:wp14="http://schemas.microsoft.com/office/word/2010/wordprocessingDrawing" xmlns:wp="http://schemas.openxmlformats.org/drawingml/2006/wordprocessingDrawing" xmlns:w10="urn:schemas-microsoft-com:office:word" xmlns:w="http://schemas.openxmlformats.org/wordprocessingml/2006/main" xmlns:w14="http://schemas.microsoft.com/office/word/2010/wordml" xmlns:w15="http://schemas.microsoft.com/office/word/2012/wordml" xmlns:wpg="http://schemas.microsoft.com/office/word/2010/wordprocessingGroup" xmlns:wpi="http://schemas.microsoft.com/office/word/2010/wordprocessingInk" xmlns:wne="http://schemas.microsoft.com/office/word/2006/wordml" xmlns:wps="http://schemas.microsoft.com/office/word/2010/wordprocessingShape" mc:Ignorable="w14 w15 wp14">
+<w:hdr xmlns:wpc="http://schemas.microsoft.com/office/word/2010/wordprocessingCanvas" xmlns:cx="http://schemas.microsoft.com/office/drawing/2014/chartex" xmlns:cx1="http://schemas.microsoft.com/office/drawing/2015/9/8/chartex" xmlns:cx2="http://schemas.microsoft.com/office/drawing/2015/10/21/chartex" xmlns:cx3="http://schemas.microsoft.com/office/drawing/2016/5/9/chartex" xmlns:cx4="http://schemas.microsoft.com/office/drawing/2016/5/10/chartex" xmlns:cx5="http://schemas.microsoft.com/office/drawing/2016/5/11/chartex" xmlns:cx6="http://schemas.microsoft.com/office/drawing/2016/5/12/chartex" xmlns:cx7="http://schemas.microsoft.com/office/drawing/2016/5/13/chartex" xmlns:cx8="http://schemas.microsoft.com/office/drawing/2016/5/14/chartex" xmlns:mc="http://schemas.openxmlformats.org/markup-compatibility/2006" xmlns:aink="http://schemas.microsoft.com/office/drawing/2016/ink" xmlns:am3d="http://schemas.microsoft.com/office/drawing/2017/model3d" xmlns:o="urn:schemas-microsoft-com:office:office" xmlns:r="http://schemas.openxmlformats.org/officeDocument/2006/relationships" xmlns:m="http://schemas.openxmlformats.org/officeDocument/2006/math" xmlns:v="urn:schemas-microsoft-com:vml" xmlns:wp14="http://schemas.microsoft.com/office/word/2010/wordprocessingDrawing" xmlns:wp="http://schemas.openxmlformats.org/drawingml/2006/wordprocessingDrawing" xmlns:w10="urn:schemas-microsoft-com:office:word" xmlns:w="http://schemas.openxmlformats.org/wordprocessingml/2006/main" xmlns:w14="http://schemas.microsoft.com/office/word/2010/wordml" xmlns:w15="http://schemas.microsoft.com/office/word/2012/wordml" xmlns:w16cid="http://schemas.microsoft.com/office/word/2016/wordml/cid" xmlns:w16se="http://schemas.microsoft.com/office/word/2015/wordml/symex" xmlns:wpg="http://schemas.microsoft.com/office/word/2010/wordprocessingGroup" xmlns:wpi="http://schemas.microsoft.com/office/word/2010/wordprocessingInk" xmlns:wne="http://schemas.microsoft.com/office/word/2006/wordml" xmlns:wps="http://schemas.microsoft.com/office/word/2010/wordprocessingShape" mc:Ignorable="w14 w15 w16se w16cid wp14">
   <w:p>
     <w:pPr>
       <w:pStyle w:val="Header"/>
@@ -2249,7 +2347,7 @@
 </file>
 
 <file path=word/styles.xml><?xml version="1.0" encoding="utf-8"?>
-<w:styles xmlns:mc="http://schemas.openxmlformats.org/markup-compatibility/2006" xmlns:r="http://schemas.openxmlformats.org/officeDocument/2006/relationships" xmlns:w="http://schemas.openxmlformats.org/wordprocessingml/2006/main" xmlns:w14="http://schemas.microsoft.com/office/word/2010/wordml" xmlns:w15="http://schemas.microsoft.com/office/word/2012/wordml" mc:Ignorable="w14 w15">
+<w:styles xmlns:mc="http://schemas.openxmlformats.org/markup-compatibility/2006" xmlns:r="http://schemas.openxmlformats.org/officeDocument/2006/relationships" xmlns:w="http://schemas.openxmlformats.org/wordprocessingml/2006/main" xmlns:w14="http://schemas.microsoft.com/office/word/2010/wordml" xmlns:w15="http://schemas.microsoft.com/office/word/2012/wordml" xmlns:w16cid="http://schemas.microsoft.com/office/word/2016/wordml/cid" xmlns:w16se="http://schemas.microsoft.com/office/word/2015/wordml/symex" mc:Ignorable="w14 w15 w16se w16cid">
   <w:docDefaults>
     <w:rPrDefault>
       <w:rPr>
@@ -2265,7 +2363,7 @@
       </w:pPr>
     </w:pPrDefault>
   </w:docDefaults>
-  <w:latentStyles w:defLockedState="0" w:defUIPriority="99" w:defSemiHidden="0" w:defUnhideWhenUsed="0" w:defQFormat="0" w:count="371">
+  <w:latentStyles w:defLockedState="0" w:defUIPriority="99" w:defSemiHidden="0" w:defUnhideWhenUsed="0" w:defQFormat="0" w:count="375">
     <w:lsdException w:name="Normal" w:uiPriority="0" w:qFormat="1"/>
     <w:lsdException w:name="heading 1" w:uiPriority="9" w:qFormat="1"/>
     <w:lsdException w:name="heading 2" w:semiHidden="1" w:uiPriority="9" w:unhideWhenUsed="1" w:qFormat="1"/>
@@ -2637,6 +2735,10 @@
     <w:lsdException w:name="List Table 5 Dark Accent 6" w:uiPriority="50"/>
     <w:lsdException w:name="List Table 6 Colorful Accent 6" w:uiPriority="51"/>
     <w:lsdException w:name="List Table 7 Colorful Accent 6" w:uiPriority="52"/>
+    <w:lsdException w:name="Mention" w:semiHidden="1" w:unhideWhenUsed="1"/>
+    <w:lsdException w:name="Smart Hyperlink" w:semiHidden="1" w:unhideWhenUsed="1"/>
+    <w:lsdException w:name="Hashtag" w:semiHidden="1" w:unhideWhenUsed="1"/>
+    <w:lsdException w:name="Unresolved Mention" w:semiHidden="1" w:unhideWhenUsed="1"/>
   </w:latentStyles>
   <w:style w:type="paragraph" w:default="1" w:styleId="Normal">
     <w:name w:val="Normal"/>
@@ -2809,6 +2911,18 @@
       <w:rFonts w:ascii="Segoe UI" w:hAnsi="Segoe UI" w:cs="Segoe UI"/>
       <w:sz w:val="18"/>
       <w:szCs w:val="18"/>
+    </w:rPr>
+  </w:style>
+  <w:style w:type="character" w:styleId="Hyperlink">
+    <w:name w:val="Hyperlink"/>
+    <w:basedOn w:val="DefaultParagraphFont"/>
+    <w:uiPriority w:val="99"/>
+    <w:semiHidden/>
+    <w:unhideWhenUsed/>
+    <w:rsid w:val="002E04AF"/>
+    <w:rPr>
+      <w:color w:val="0563C1" w:themeColor="hyperlink"/>
+      <w:u w:val="single"/>
     </w:rPr>
   </w:style>
 </w:styles>
@@ -3114,7 +3228,7 @@
 </file>
 
 <file path=customXml/itemProps1.xml><?xml version="1.0" encoding="utf-8"?>
-<ds:datastoreItem xmlns:ds="http://schemas.openxmlformats.org/officeDocument/2006/customXml" ds:itemID="{4A2164C8-9C24-4786-91CB-7EA0CA4BA388}">
+<ds:datastoreItem xmlns:ds="http://schemas.openxmlformats.org/officeDocument/2006/customXml" ds:itemID="{8ABAE6DB-0F2F-4B08-860F-6C5177541820}">
   <ds:schemaRefs>
     <ds:schemaRef ds:uri="http://schemas.openxmlformats.org/officeDocument/2006/bibliography"/>
   </ds:schemaRefs>

</xml_diff>